<commit_message>
ajoue de certain élément glpk et gouton
</commit_message>
<xml_diff>
--- a/Rapport_Projet_Opti.docx
+++ b/Rapport_Projet_Opti.docx
@@ -1,6 +1,6 @@
 
 <file path=word/document.xml><?xml version="1.0" encoding="utf-8"?>
-<w:document xmlns:wpc="http://schemas.microsoft.com/office/word/2010/wordprocessingCanvas" xmlns:cx="http://schemas.microsoft.com/office/drawing/2014/chartex" xmlns:cx1="http://schemas.microsoft.com/office/drawing/2015/9/8/chartex" xmlns:cx2="http://schemas.microsoft.com/office/drawing/2015/10/21/chartex" xmlns:cx3="http://schemas.microsoft.com/office/drawing/2016/5/9/chartex" xmlns:cx4="http://schemas.microsoft.com/office/drawing/2016/5/10/chartex" xmlns:cx5="http://schemas.microsoft.com/office/drawing/2016/5/11/chartex" xmlns:cx6="http://schemas.microsoft.com/office/drawing/2016/5/12/chartex" xmlns:cx7="http://schemas.microsoft.com/office/drawing/2016/5/13/chartex" xmlns:cx8="http://schemas.microsoft.com/office/drawing/2016/5/14/chartex" xmlns:mc="http://schemas.openxmlformats.org/markup-compatibility/2006" xmlns:aink="http://schemas.microsoft.com/office/drawing/2016/ink" xmlns:am3d="http://schemas.microsoft.com/office/drawing/2017/model3d" xmlns:o="urn:schemas-microsoft-com:office:office" xmlns:r="http://schemas.openxmlformats.org/officeDocument/2006/relationships" xmlns:m="http://schemas.openxmlformats.org/officeDocument/2006/math" xmlns:v="urn:schemas-microsoft-com:vml" xmlns:wp14="http://schemas.microsoft.com/office/word/2010/wordprocessingDrawing" xmlns:wp="http://schemas.openxmlformats.org/drawingml/2006/wordprocessingDrawing" xmlns:w10="urn:schemas-microsoft-com:office:word" xmlns:w="http://schemas.openxmlformats.org/wordprocessingml/2006/main" xmlns:w14="http://schemas.microsoft.com/office/word/2010/wordml" xmlns:w15="http://schemas.microsoft.com/office/word/2012/wordml" xmlns:w16cid="http://schemas.microsoft.com/office/word/2016/wordml/cid" xmlns:w16se="http://schemas.microsoft.com/office/word/2015/wordml/symex" xmlns:wpg="http://schemas.microsoft.com/office/word/2010/wordprocessingGroup" xmlns:wpi="http://schemas.microsoft.com/office/word/2010/wordprocessingInk" xmlns:wne="http://schemas.microsoft.com/office/word/2006/wordml" xmlns:wps="http://schemas.microsoft.com/office/word/2010/wordprocessingShape" mc:Ignorable="w14 w15 w16se w16cid wp14">
+<w:document xmlns:wpc="http://schemas.microsoft.com/office/word/2010/wordprocessingCanvas" xmlns:cx="http://schemas.microsoft.com/office/drawing/2014/chartex" xmlns:cx1="http://schemas.microsoft.com/office/drawing/2015/9/8/chartex" xmlns:cx2="http://schemas.microsoft.com/office/drawing/2015/10/21/chartex" xmlns:cx3="http://schemas.microsoft.com/office/drawing/2016/5/9/chartex" xmlns:cx4="http://schemas.microsoft.com/office/drawing/2016/5/10/chartex" xmlns:cx5="http://schemas.microsoft.com/office/drawing/2016/5/11/chartex" xmlns:cx6="http://schemas.microsoft.com/office/drawing/2016/5/12/chartex" xmlns:cx7="http://schemas.microsoft.com/office/drawing/2016/5/13/chartex" xmlns:cx8="http://schemas.microsoft.com/office/drawing/2016/5/14/chartex" xmlns:mc="http://schemas.openxmlformats.org/markup-compatibility/2006" xmlns:aink="http://schemas.microsoft.com/office/drawing/2016/ink" xmlns:am3d="http://schemas.microsoft.com/office/drawing/2017/model3d" xmlns:o="urn:schemas-microsoft-com:office:office" xmlns:r="http://schemas.openxmlformats.org/officeDocument/2006/relationships" xmlns:m="http://schemas.openxmlformats.org/officeDocument/2006/math" xmlns:v="urn:schemas-microsoft-com:vml" xmlns:wp14="http://schemas.microsoft.com/office/word/2010/wordprocessingDrawing" xmlns:wp="http://schemas.openxmlformats.org/drawingml/2006/wordprocessingDrawing" xmlns:w10="urn:schemas-microsoft-com:office:word" xmlns:w="http://schemas.openxmlformats.org/wordprocessingml/2006/main" xmlns:w14="http://schemas.microsoft.com/office/word/2010/wordml" xmlns:w15="http://schemas.microsoft.com/office/word/2012/wordml" xmlns:w16cex="http://schemas.microsoft.com/office/word/2018/wordml/cex" xmlns:w16cid="http://schemas.microsoft.com/office/word/2016/wordml/cid" xmlns:w16="http://schemas.microsoft.com/office/word/2018/wordml" xmlns:w16sdtdh="http://schemas.microsoft.com/office/word/2020/wordml/sdtdatahash" xmlns:w16se="http://schemas.microsoft.com/office/word/2015/wordml/symex" xmlns:wpg="http://schemas.microsoft.com/office/word/2010/wordprocessingGroup" xmlns:wpi="http://schemas.microsoft.com/office/word/2010/wordprocessingInk" xmlns:wne="http://schemas.microsoft.com/office/word/2006/wordml" xmlns:wps="http://schemas.microsoft.com/office/word/2010/wordprocessingShape" mc:Ignorable="w14 w15 w16se w16cid w16 w16cex w16sdtdh wp14">
   <w:body>
     <w:p>
       <w:pPr>
@@ -53,7 +53,7 @@
         <mc:AlternateContent>
           <mc:Choice Requires="wps">
             <w:drawing>
-              <wp:anchor distT="0" distB="0" distL="114300" distR="114300" simplePos="0" relativeHeight="251659264" behindDoc="0" locked="0" layoutInCell="1" allowOverlap="1" wp14:anchorId="5A0EF28C" wp14:editId="0A7BBAA8">
+              <wp:anchor distT="0" distB="0" distL="114300" distR="114300" simplePos="0" relativeHeight="251659264" behindDoc="0" locked="0" layoutInCell="1" allowOverlap="1" wp14:anchorId="5E99FF63" wp14:editId="54E7690E">
                 <wp:simplePos x="0" y="0"/>
                 <wp:positionH relativeFrom="column">
                   <wp:posOffset>0</wp:posOffset>
@@ -222,7 +222,7 @@
           <w:noProof/>
         </w:rPr>
         <w:drawing>
-          <wp:inline distT="0" distB="0" distL="0" distR="0">
+          <wp:inline distT="0" distB="0" distL="0" distR="0" wp14:anchorId="4CB63419" wp14:editId="04F98026">
             <wp:extent cx="2838450" cy="2838450"/>
             <wp:effectExtent l="19050" t="0" r="19050" b="819150"/>
             <wp:docPr id="2" name="Image 2" descr="Algorithm, code, computer, programming, technology icon - Download on  Iconfinder"/>
@@ -303,6 +303,13 @@
     </w:p>
     <w:sdt>
       <w:sdtPr>
+        <w:rPr>
+          <w:rFonts w:asciiTheme="minorHAnsi" w:eastAsiaTheme="minorHAnsi" w:hAnsiTheme="minorHAnsi" w:cstheme="minorBidi"/>
+          <w:color w:val="auto"/>
+          <w:sz w:val="22"/>
+          <w:szCs w:val="22"/>
+          <w:lang w:eastAsia="en-US"/>
+        </w:rPr>
         <w:id w:val="2048873032"/>
         <w:docPartObj>
           <w:docPartGallery w:val="Table of Contents"/>
@@ -311,18 +318,11 @@
       </w:sdtPr>
       <w:sdtEndPr>
         <w:rPr>
-          <w:rFonts w:asciiTheme="minorHAnsi" w:eastAsiaTheme="minorHAnsi" w:hAnsiTheme="minorHAnsi" w:cstheme="minorBidi"/>
           <w:b/>
           <w:bCs/>
-          <w:color w:val="auto"/>
-          <w:sz w:val="22"/>
-          <w:szCs w:val="22"/>
-          <w:lang w:eastAsia="en-US"/>
         </w:rPr>
       </w:sdtEndPr>
       <w:sdtContent>
-        <w:bookmarkStart w:id="0" w:name="_GoBack" w:displacedByCustomXml="prev"/>
-        <w:bookmarkEnd w:id="0" w:displacedByCustomXml="prev"/>
         <w:p>
           <w:pPr>
             <w:pStyle w:val="En-ttedetabledesmatires"/>
@@ -800,7 +800,7 @@
           <w:szCs w:val="40"/>
         </w:rPr>
       </w:pPr>
-      <w:bookmarkStart w:id="1" w:name="_Toc85207694"/>
+      <w:bookmarkStart w:id="0" w:name="_Toc85207694"/>
       <w:r>
         <w:rPr>
           <w:sz w:val="40"/>
@@ -809,7 +809,7 @@
         <w:lastRenderedPageBreak/>
         <w:t>Modélisation linéaire</w:t>
       </w:r>
-      <w:bookmarkEnd w:id="1"/>
+      <w:bookmarkEnd w:id="0"/>
     </w:p>
     <w:p>
       <w:pPr>
@@ -827,7 +827,7 @@
           <w:szCs w:val="32"/>
         </w:rPr>
       </w:pPr>
-      <w:bookmarkStart w:id="2" w:name="_Toc85207695"/>
+      <w:bookmarkStart w:id="1" w:name="_Toc85207695"/>
       <w:r>
         <w:rPr>
           <w:sz w:val="32"/>
@@ -835,7 +835,67 @@
         </w:rPr>
         <w:t>Description du modèle</w:t>
       </w:r>
-      <w:bookmarkEnd w:id="2"/>
+      <w:bookmarkEnd w:id="1"/>
+    </w:p>
+    <w:p>
+      <w:pPr>
+        <w:rPr>
+          <w:sz w:val="24"/>
+          <w:szCs w:val="24"/>
+        </w:rPr>
+      </w:pPr>
+      <w:r>
+        <w:rPr>
+          <w:sz w:val="24"/>
+          <w:szCs w:val="24"/>
+        </w:rPr>
+        <w:t xml:space="preserve">Notre but est ne maximiser le score total qu’aura le groupe.  </w:t>
+      </w:r>
+    </w:p>
+    <w:p>
+      <w:pPr>
+        <w:rPr>
+          <w:sz w:val="24"/>
+          <w:szCs w:val="24"/>
+        </w:rPr>
+      </w:pPr>
+      <w:r>
+        <w:rPr>
+          <w:sz w:val="24"/>
+          <w:szCs w:val="24"/>
+        </w:rPr>
+        <w:t>Equation :</w:t>
+      </w:r>
+    </w:p>
+    <w:p>
+      <w:pPr>
+        <w:rPr>
+          <w:sz w:val="24"/>
+          <w:szCs w:val="24"/>
+        </w:rPr>
+      </w:pPr>
+      <w:r>
+        <w:rPr>
+          <w:sz w:val="24"/>
+          <w:szCs w:val="24"/>
+        </w:rPr>
+        <w:t>Les contraintes :</w:t>
+      </w:r>
+    </w:p>
+    <w:p>
+      <w:pPr>
+        <w:rPr>
+          <w:sz w:val="24"/>
+          <w:szCs w:val="24"/>
+        </w:rPr>
+      </w:pPr>
+      <w:r>
+        <w:rPr>
+          <w:sz w:val="24"/>
+          <w:szCs w:val="24"/>
+        </w:rPr>
+        <w:t>Chaque convive est une contrainte car elle restreint la possibilité de faire un groupe. Nous avons donc 300 contraintes dans ce modèle linéaire.</w:t>
+      </w:r>
     </w:p>
     <w:p>
       <w:pPr>
@@ -847,13 +907,21 @@
     </w:p>
     <w:p>
       <w:pPr>
+        <w:rPr>
+          <w:sz w:val="28"/>
+          <w:szCs w:val="28"/>
+        </w:rPr>
+      </w:pPr>
+    </w:p>
+    <w:p>
+      <w:pPr>
         <w:pStyle w:val="Titre2"/>
         <w:rPr>
           <w:sz w:val="32"/>
           <w:szCs w:val="32"/>
         </w:rPr>
       </w:pPr>
-      <w:bookmarkStart w:id="3" w:name="_Toc85207696"/>
+      <w:bookmarkStart w:id="2" w:name="_Toc85207696"/>
       <w:r>
         <w:rPr>
           <w:sz w:val="32"/>
@@ -861,7 +929,193 @@
         </w:rPr>
         <w:t>Interprétation des résultats du solveur</w:t>
       </w:r>
-      <w:bookmarkEnd w:id="3"/>
+      <w:bookmarkEnd w:id="2"/>
+    </w:p>
+    <w:p>
+      <w:pPr>
+        <w:rPr>
+          <w:noProof/>
+        </w:rPr>
+      </w:pPr>
+    </w:p>
+    <w:p>
+      <w:r>
+        <w:rPr>
+          <w:noProof/>
+        </w:rPr>
+        <w:drawing>
+          <wp:inline distT="0" distB="0" distL="0" distR="0" wp14:anchorId="23F096BB" wp14:editId="6F170D6A">
+            <wp:extent cx="5532120" cy="2244090"/>
+            <wp:effectExtent l="0" t="0" r="0" b="3810"/>
+            <wp:docPr id="4" name="Image 4" descr="Une image contenant texte&#10;&#10;Description générée automatiquement"/>
+            <wp:cNvGraphicFramePr>
+              <a:graphicFrameLocks xmlns:a="http://schemas.openxmlformats.org/drawingml/2006/main" noChangeAspect="1"/>
+            </wp:cNvGraphicFramePr>
+            <a:graphic xmlns:a="http://schemas.openxmlformats.org/drawingml/2006/main">
+              <a:graphicData uri="http://schemas.openxmlformats.org/drawingml/2006/picture">
+                <pic:pic xmlns:pic="http://schemas.openxmlformats.org/drawingml/2006/picture">
+                  <pic:nvPicPr>
+                    <pic:cNvPr id="4" name="Image 4" descr="Une image contenant texte&#10;&#10;Description générée automatiquement"/>
+                    <pic:cNvPicPr>
+                      <a:picLocks noChangeAspect="1" noChangeArrowheads="1"/>
+                    </pic:cNvPicPr>
+                  </pic:nvPicPr>
+                  <pic:blipFill rotWithShape="1">
+                    <a:blip r:embed="rId9">
+                      <a:extLst>
+                        <a:ext uri="{28A0092B-C50C-407E-A947-70E740481C1C}">
+                          <a14:useLocalDpi xmlns:a14="http://schemas.microsoft.com/office/drawing/2010/main" val="0"/>
+                        </a:ext>
+                      </a:extLst>
+                    </a:blip>
+                    <a:srcRect l="3968"/>
+                    <a:stretch/>
+                  </pic:blipFill>
+                  <pic:spPr bwMode="auto">
+                    <a:xfrm>
+                      <a:off x="0" y="0"/>
+                      <a:ext cx="5532120" cy="2244090"/>
+                    </a:xfrm>
+                    <a:prstGeom prst="rect">
+                      <a:avLst/>
+                    </a:prstGeom>
+                    <a:noFill/>
+                    <a:ln>
+                      <a:noFill/>
+                    </a:ln>
+                    <a:extLst>
+                      <a:ext uri="{53640926-AAD7-44D8-BBD7-CCE9431645EC}">
+                        <a14:shadowObscured xmlns:a14="http://schemas.microsoft.com/office/drawing/2010/main"/>
+                      </a:ext>
+                    </a:extLst>
+                  </pic:spPr>
+                </pic:pic>
+              </a:graphicData>
+            </a:graphic>
+          </wp:inline>
+        </w:drawing>
+      </w:r>
+    </w:p>
+    <w:p>
+      <w:pPr>
+        <w:rPr>
+          <w:sz w:val="24"/>
+          <w:szCs w:val="24"/>
+        </w:rPr>
+      </w:pPr>
+      <w:r>
+        <w:rPr>
+          <w:sz w:val="24"/>
+          <w:szCs w:val="24"/>
+        </w:rPr>
+        <w:t xml:space="preserve">Grace au solver GLPK nous avons pu avoir la résolution de notre problème linéaire. Nous avons aussi une idée du temps qu’il faudra </w:t>
+      </w:r>
+      <w:r>
+        <w:rPr>
+          <w:sz w:val="24"/>
+          <w:szCs w:val="24"/>
+        </w:rPr>
+        <w:t>m</w:t>
+      </w:r>
+      <w:r>
+        <w:rPr>
+          <w:sz w:val="24"/>
+          <w:szCs w:val="24"/>
+        </w:rPr>
+        <w:t>è</w:t>
+      </w:r>
+      <w:r>
+        <w:rPr>
+          <w:sz w:val="24"/>
+          <w:szCs w:val="24"/>
+        </w:rPr>
+        <w:t>t</w:t>
+      </w:r>
+      <w:r>
+        <w:rPr>
+          <w:sz w:val="24"/>
+          <w:szCs w:val="24"/>
+        </w:rPr>
+        <w:t>r</w:t>
+      </w:r>
+      <w:r>
+        <w:rPr>
+          <w:sz w:val="24"/>
+          <w:szCs w:val="24"/>
+        </w:rPr>
+        <w:t>e</w:t>
+      </w:r>
+      <w:r>
+        <w:rPr>
+          <w:sz w:val="24"/>
+          <w:szCs w:val="24"/>
+        </w:rPr>
+        <w:t xml:space="preserve"> pour résoudre le</w:t>
+      </w:r>
+      <w:r>
+        <w:rPr>
+          <w:sz w:val="24"/>
+          <w:szCs w:val="24"/>
+        </w:rPr>
+        <w:t>s algorithmes.</w:t>
+      </w:r>
+    </w:p>
+    <w:p>
+      <w:pPr>
+        <w:rPr>
+          <w:sz w:val="24"/>
+          <w:szCs w:val="24"/>
+        </w:rPr>
+      </w:pPr>
+      <w:r>
+        <w:rPr>
+          <w:sz w:val="24"/>
+          <w:szCs w:val="24"/>
+        </w:rPr>
+        <w:t>Cela nous a donc donnée un fichier qui contient la réponse :</w:t>
+      </w:r>
+    </w:p>
+    <w:p>
+      <w:r>
+        <w:rPr>
+          <w:noProof/>
+        </w:rPr>
+        <w:drawing>
+          <wp:inline distT="0" distB="0" distL="0" distR="0" wp14:anchorId="3E01A5D3" wp14:editId="397368FB">
+            <wp:extent cx="4815840" cy="1972096"/>
+            <wp:effectExtent l="0" t="0" r="3810" b="9525"/>
+            <wp:docPr id="5" name="Image 5" descr="Une image contenant texte&#10;&#10;Description générée automatiquement"/>
+            <wp:cNvGraphicFramePr>
+              <a:graphicFrameLocks xmlns:a="http://schemas.openxmlformats.org/drawingml/2006/main" noChangeAspect="1"/>
+            </wp:cNvGraphicFramePr>
+            <a:graphic xmlns:a="http://schemas.openxmlformats.org/drawingml/2006/main">
+              <a:graphicData uri="http://schemas.openxmlformats.org/drawingml/2006/picture">
+                <pic:pic xmlns:pic="http://schemas.openxmlformats.org/drawingml/2006/picture">
+                  <pic:nvPicPr>
+                    <pic:cNvPr id="5" name="Image 5" descr="Une image contenant texte&#10;&#10;Description générée automatiquement"/>
+                    <pic:cNvPicPr/>
+                  </pic:nvPicPr>
+                  <pic:blipFill>
+                    <a:blip r:embed="rId10"/>
+                    <a:stretch>
+                      <a:fillRect/>
+                    </a:stretch>
+                  </pic:blipFill>
+                  <pic:spPr>
+                    <a:xfrm>
+                      <a:off x="0" y="0"/>
+                      <a:ext cx="4863264" cy="1991516"/>
+                    </a:xfrm>
+                    <a:prstGeom prst="rect">
+                      <a:avLst/>
+                    </a:prstGeom>
+                  </pic:spPr>
+                </pic:pic>
+              </a:graphicData>
+            </a:graphic>
+          </wp:inline>
+        </w:drawing>
+      </w:r>
     </w:p>
     <w:p>
       <w:pPr>
@@ -871,6 +1125,967 @@
         </w:rPr>
       </w:pPr>
     </w:p>
+    <w:p>
+      <w:pPr>
+        <w:rPr>
+          <w:sz w:val="24"/>
+          <w:szCs w:val="24"/>
+        </w:rPr>
+      </w:pPr>
+      <w:bookmarkStart w:id="3" w:name="_Toc85207697"/>
+      <w:r>
+        <w:rPr>
+          <w:sz w:val="24"/>
+          <w:szCs w:val="24"/>
+        </w:rPr>
+        <w:t xml:space="preserve">Voici donc le tableau </w:t>
+      </w:r>
+      <w:r>
+        <w:rPr>
+          <w:sz w:val="24"/>
+          <w:szCs w:val="24"/>
+        </w:rPr>
+        <w:t>des solutions trouver par le solver GLPK avec le temps d’exécution et la mémoire utilisé.</w:t>
+      </w:r>
+    </w:p>
+    <w:tbl>
+      <w:tblPr>
+        <w:tblStyle w:val="Grilledutableau"/>
+        <w:tblW w:w="0" w:type="auto"/>
+        <w:tblLook w:val="04A0" w:firstRow="1" w:lastRow="0" w:firstColumn="1" w:lastColumn="0" w:noHBand="0" w:noVBand="1"/>
+      </w:tblPr>
+      <w:tblGrid>
+        <w:gridCol w:w="2265"/>
+        <w:gridCol w:w="2265"/>
+        <w:gridCol w:w="2266"/>
+        <w:gridCol w:w="2266"/>
+      </w:tblGrid>
+      <w:tr>
+        <w:tc>
+          <w:tcPr>
+            <w:tcW w:w="2265" w:type="dxa"/>
+          </w:tcPr>
+          <w:p>
+            <w:pPr>
+              <w:rPr>
+                <w:rFonts w:asciiTheme="majorHAnsi" w:eastAsiaTheme="majorEastAsia" w:hAnsiTheme="majorHAnsi" w:cstheme="majorBidi"/>
+                <w:color w:val="BF8F00" w:themeColor="accent1" w:themeShade="BF"/>
+                <w:sz w:val="24"/>
+                <w:szCs w:val="24"/>
+              </w:rPr>
+            </w:pPr>
+            <w:r>
+              <w:t>Instance</w:t>
+            </w:r>
+          </w:p>
+        </w:tc>
+        <w:tc>
+          <w:tcPr>
+            <w:tcW w:w="2265" w:type="dxa"/>
+          </w:tcPr>
+          <w:p>
+            <w:pPr>
+              <w:rPr>
+                <w:rFonts w:asciiTheme="majorHAnsi" w:eastAsiaTheme="majorEastAsia" w:hAnsiTheme="majorHAnsi" w:cstheme="majorBidi"/>
+                <w:color w:val="BF8F00" w:themeColor="accent1" w:themeShade="BF"/>
+                <w:sz w:val="24"/>
+                <w:szCs w:val="24"/>
+              </w:rPr>
+            </w:pPr>
+            <w:r>
+              <w:t>Solution optimale</w:t>
+            </w:r>
+          </w:p>
+        </w:tc>
+        <w:tc>
+          <w:tcPr>
+            <w:tcW w:w="2266" w:type="dxa"/>
+          </w:tcPr>
+          <w:p>
+            <w:pPr>
+              <w:rPr>
+                <w:rFonts w:asciiTheme="majorHAnsi" w:eastAsiaTheme="majorEastAsia" w:hAnsiTheme="majorHAnsi" w:cstheme="majorBidi"/>
+                <w:color w:val="BF8F00" w:themeColor="accent1" w:themeShade="BF"/>
+                <w:sz w:val="24"/>
+                <w:szCs w:val="24"/>
+              </w:rPr>
+            </w:pPr>
+            <w:r>
+              <w:t>Temps (s)</w:t>
+            </w:r>
+          </w:p>
+        </w:tc>
+        <w:tc>
+          <w:tcPr>
+            <w:tcW w:w="2266" w:type="dxa"/>
+          </w:tcPr>
+          <w:p>
+            <w:pPr>
+              <w:rPr>
+                <w:rFonts w:asciiTheme="majorHAnsi" w:eastAsiaTheme="majorEastAsia" w:hAnsiTheme="majorHAnsi" w:cstheme="majorBidi"/>
+                <w:color w:val="BF8F00" w:themeColor="accent1" w:themeShade="BF"/>
+                <w:sz w:val="24"/>
+                <w:szCs w:val="24"/>
+              </w:rPr>
+            </w:pPr>
+            <w:r>
+              <w:t>Mémoire (Mb)</w:t>
+            </w:r>
+          </w:p>
+        </w:tc>
+      </w:tr>
+      <w:tr>
+        <w:tc>
+          <w:tcPr>
+            <w:tcW w:w="2265" w:type="dxa"/>
+          </w:tcPr>
+          <w:p>
+            <w:pPr>
+              <w:rPr>
+                <w:rFonts w:asciiTheme="majorHAnsi" w:eastAsiaTheme="majorEastAsia" w:hAnsiTheme="majorHAnsi" w:cstheme="majorBidi"/>
+                <w:color w:val="BF8F00" w:themeColor="accent1" w:themeShade="BF"/>
+                <w:sz w:val="24"/>
+                <w:szCs w:val="24"/>
+              </w:rPr>
+            </w:pPr>
+            <w:r>
+              <w:t>instance1.txt</w:t>
+            </w:r>
+          </w:p>
+        </w:tc>
+        <w:tc>
+          <w:tcPr>
+            <w:tcW w:w="2265" w:type="dxa"/>
+          </w:tcPr>
+          <w:p>
+            <w:pPr>
+              <w:rPr>
+                <w:rFonts w:asciiTheme="majorHAnsi" w:eastAsiaTheme="majorEastAsia" w:hAnsiTheme="majorHAnsi" w:cstheme="majorBidi"/>
+                <w:color w:val="2C2C2C" w:themeColor="text1"/>
+                <w:sz w:val="24"/>
+                <w:szCs w:val="24"/>
+              </w:rPr>
+            </w:pPr>
+            <w:r>
+              <w:rPr>
+                <w:rFonts w:asciiTheme="majorHAnsi" w:eastAsiaTheme="majorEastAsia" w:hAnsiTheme="majorHAnsi" w:cstheme="majorBidi"/>
+                <w:color w:val="2C2C2C" w:themeColor="text1"/>
+                <w:sz w:val="24"/>
+                <w:szCs w:val="24"/>
+              </w:rPr>
+              <w:t>73</w:t>
+            </w:r>
+          </w:p>
+        </w:tc>
+        <w:tc>
+          <w:tcPr>
+            <w:tcW w:w="2266" w:type="dxa"/>
+          </w:tcPr>
+          <w:p>
+            <w:pPr>
+              <w:rPr>
+                <w:rFonts w:asciiTheme="majorHAnsi" w:eastAsiaTheme="majorEastAsia" w:hAnsiTheme="majorHAnsi" w:cstheme="majorBidi"/>
+                <w:color w:val="BF8F00" w:themeColor="accent1" w:themeShade="BF"/>
+                <w:sz w:val="24"/>
+                <w:szCs w:val="24"/>
+              </w:rPr>
+            </w:pPr>
+          </w:p>
+        </w:tc>
+        <w:tc>
+          <w:tcPr>
+            <w:tcW w:w="2266" w:type="dxa"/>
+          </w:tcPr>
+          <w:p>
+            <w:pPr>
+              <w:rPr>
+                <w:rFonts w:asciiTheme="majorHAnsi" w:eastAsiaTheme="majorEastAsia" w:hAnsiTheme="majorHAnsi" w:cstheme="majorBidi"/>
+                <w:color w:val="BF8F00" w:themeColor="accent1" w:themeShade="BF"/>
+                <w:sz w:val="24"/>
+                <w:szCs w:val="24"/>
+              </w:rPr>
+            </w:pPr>
+            <w:r>
+              <w:rPr>
+                <w:rFonts w:asciiTheme="majorHAnsi" w:eastAsiaTheme="majorEastAsia" w:hAnsiTheme="majorHAnsi" w:cstheme="majorBidi"/>
+                <w:color w:val="BF8F00" w:themeColor="accent1" w:themeShade="BF"/>
+                <w:sz w:val="24"/>
+                <w:szCs w:val="24"/>
+              </w:rPr>
+              <w:t>31.7</w:t>
+            </w:r>
+          </w:p>
+        </w:tc>
+      </w:tr>
+      <w:tr>
+        <w:tc>
+          <w:tcPr>
+            <w:tcW w:w="2265" w:type="dxa"/>
+          </w:tcPr>
+          <w:p>
+            <w:pPr>
+              <w:rPr>
+                <w:rFonts w:asciiTheme="majorHAnsi" w:eastAsiaTheme="majorEastAsia" w:hAnsiTheme="majorHAnsi" w:cstheme="majorBidi"/>
+                <w:color w:val="BF8F00" w:themeColor="accent1" w:themeShade="BF"/>
+                <w:sz w:val="24"/>
+                <w:szCs w:val="24"/>
+              </w:rPr>
+            </w:pPr>
+            <w:r>
+              <w:t>instance2.txt</w:t>
+            </w:r>
+          </w:p>
+        </w:tc>
+        <w:tc>
+          <w:tcPr>
+            <w:tcW w:w="2265" w:type="dxa"/>
+          </w:tcPr>
+          <w:p>
+            <w:pPr>
+              <w:rPr>
+                <w:rFonts w:asciiTheme="majorHAnsi" w:eastAsiaTheme="majorEastAsia" w:hAnsiTheme="majorHAnsi" w:cstheme="majorBidi"/>
+                <w:color w:val="2C2C2C" w:themeColor="text1"/>
+                <w:sz w:val="24"/>
+                <w:szCs w:val="24"/>
+              </w:rPr>
+            </w:pPr>
+            <w:r>
+              <w:rPr>
+                <w:rFonts w:asciiTheme="majorHAnsi" w:eastAsiaTheme="majorEastAsia" w:hAnsiTheme="majorHAnsi" w:cstheme="majorBidi"/>
+                <w:color w:val="2C2C2C" w:themeColor="text1"/>
+                <w:sz w:val="24"/>
+                <w:szCs w:val="24"/>
+              </w:rPr>
+              <w:t>91</w:t>
+            </w:r>
+          </w:p>
+        </w:tc>
+        <w:tc>
+          <w:tcPr>
+            <w:tcW w:w="2266" w:type="dxa"/>
+          </w:tcPr>
+          <w:p>
+            <w:pPr>
+              <w:rPr>
+                <w:rFonts w:asciiTheme="majorHAnsi" w:eastAsiaTheme="majorEastAsia" w:hAnsiTheme="majorHAnsi" w:cstheme="majorBidi"/>
+                <w:color w:val="BF8F00" w:themeColor="accent1" w:themeShade="BF"/>
+                <w:sz w:val="24"/>
+                <w:szCs w:val="24"/>
+              </w:rPr>
+            </w:pPr>
+            <w:r>
+              <w:rPr>
+                <w:rFonts w:asciiTheme="majorHAnsi" w:eastAsiaTheme="majorEastAsia" w:hAnsiTheme="majorHAnsi" w:cstheme="majorBidi"/>
+                <w:color w:val="BF8F00" w:themeColor="accent1" w:themeShade="BF"/>
+                <w:sz w:val="24"/>
+                <w:szCs w:val="24"/>
+              </w:rPr>
+              <w:t>1247.6</w:t>
+            </w:r>
+          </w:p>
+        </w:tc>
+        <w:tc>
+          <w:tcPr>
+            <w:tcW w:w="2266" w:type="dxa"/>
+          </w:tcPr>
+          <w:p>
+            <w:pPr>
+              <w:rPr>
+                <w:rFonts w:asciiTheme="majorHAnsi" w:eastAsiaTheme="majorEastAsia" w:hAnsiTheme="majorHAnsi" w:cstheme="majorBidi"/>
+                <w:color w:val="BF8F00" w:themeColor="accent1" w:themeShade="BF"/>
+                <w:sz w:val="24"/>
+                <w:szCs w:val="24"/>
+              </w:rPr>
+            </w:pPr>
+            <w:r>
+              <w:rPr>
+                <w:rFonts w:asciiTheme="majorHAnsi" w:eastAsiaTheme="majorEastAsia" w:hAnsiTheme="majorHAnsi" w:cstheme="majorBidi"/>
+                <w:color w:val="BF8F00" w:themeColor="accent1" w:themeShade="BF"/>
+                <w:sz w:val="24"/>
+                <w:szCs w:val="24"/>
+              </w:rPr>
+              <w:t>51.9</w:t>
+            </w:r>
+          </w:p>
+        </w:tc>
+      </w:tr>
+      <w:tr>
+        <w:tc>
+          <w:tcPr>
+            <w:tcW w:w="2265" w:type="dxa"/>
+          </w:tcPr>
+          <w:p>
+            <w:pPr>
+              <w:rPr>
+                <w:rFonts w:asciiTheme="majorHAnsi" w:eastAsiaTheme="majorEastAsia" w:hAnsiTheme="majorHAnsi" w:cstheme="majorBidi"/>
+                <w:color w:val="BF8F00" w:themeColor="accent1" w:themeShade="BF"/>
+                <w:sz w:val="24"/>
+                <w:szCs w:val="24"/>
+              </w:rPr>
+            </w:pPr>
+            <w:r>
+              <w:t>instance3.txt</w:t>
+            </w:r>
+          </w:p>
+        </w:tc>
+        <w:tc>
+          <w:tcPr>
+            <w:tcW w:w="2265" w:type="dxa"/>
+          </w:tcPr>
+          <w:p>
+            <w:pPr>
+              <w:rPr>
+                <w:rFonts w:asciiTheme="majorHAnsi" w:eastAsiaTheme="majorEastAsia" w:hAnsiTheme="majorHAnsi" w:cstheme="majorBidi"/>
+                <w:color w:val="BF8F00" w:themeColor="accent1" w:themeShade="BF"/>
+                <w:sz w:val="24"/>
+                <w:szCs w:val="24"/>
+              </w:rPr>
+            </w:pPr>
+            <w:r>
+              <w:rPr>
+                <w:rFonts w:asciiTheme="majorHAnsi" w:eastAsiaTheme="majorEastAsia" w:hAnsiTheme="majorHAnsi" w:cstheme="majorBidi"/>
+                <w:color w:val="BF8F00" w:themeColor="accent1" w:themeShade="BF"/>
+                <w:sz w:val="24"/>
+                <w:szCs w:val="24"/>
+              </w:rPr>
+              <w:t>84</w:t>
+            </w:r>
+          </w:p>
+        </w:tc>
+        <w:tc>
+          <w:tcPr>
+            <w:tcW w:w="2266" w:type="dxa"/>
+          </w:tcPr>
+          <w:p>
+            <w:pPr>
+              <w:rPr>
+                <w:rFonts w:asciiTheme="majorHAnsi" w:eastAsiaTheme="majorEastAsia" w:hAnsiTheme="majorHAnsi" w:cstheme="majorBidi"/>
+                <w:color w:val="BF8F00" w:themeColor="accent1" w:themeShade="BF"/>
+                <w:sz w:val="24"/>
+                <w:szCs w:val="24"/>
+              </w:rPr>
+            </w:pPr>
+          </w:p>
+        </w:tc>
+        <w:tc>
+          <w:tcPr>
+            <w:tcW w:w="2266" w:type="dxa"/>
+          </w:tcPr>
+          <w:p>
+            <w:pPr>
+              <w:rPr>
+                <w:rFonts w:asciiTheme="majorHAnsi" w:eastAsiaTheme="majorEastAsia" w:hAnsiTheme="majorHAnsi" w:cstheme="majorBidi"/>
+                <w:color w:val="BF8F00" w:themeColor="accent1" w:themeShade="BF"/>
+                <w:sz w:val="24"/>
+                <w:szCs w:val="24"/>
+              </w:rPr>
+            </w:pPr>
+          </w:p>
+        </w:tc>
+      </w:tr>
+      <w:tr>
+        <w:tc>
+          <w:tcPr>
+            <w:tcW w:w="2265" w:type="dxa"/>
+          </w:tcPr>
+          <w:p>
+            <w:pPr>
+              <w:rPr>
+                <w:rFonts w:asciiTheme="majorHAnsi" w:eastAsiaTheme="majorEastAsia" w:hAnsiTheme="majorHAnsi" w:cstheme="majorBidi"/>
+                <w:color w:val="BF8F00" w:themeColor="accent1" w:themeShade="BF"/>
+                <w:sz w:val="24"/>
+                <w:szCs w:val="24"/>
+              </w:rPr>
+            </w:pPr>
+            <w:r>
+              <w:t>instance4.txt</w:t>
+            </w:r>
+          </w:p>
+        </w:tc>
+        <w:tc>
+          <w:tcPr>
+            <w:tcW w:w="2265" w:type="dxa"/>
+          </w:tcPr>
+          <w:p>
+            <w:pPr>
+              <w:rPr>
+                <w:rFonts w:asciiTheme="majorHAnsi" w:eastAsiaTheme="majorEastAsia" w:hAnsiTheme="majorHAnsi" w:cstheme="majorBidi"/>
+                <w:color w:val="BF8F00" w:themeColor="accent1" w:themeShade="BF"/>
+                <w:sz w:val="24"/>
+                <w:szCs w:val="24"/>
+              </w:rPr>
+            </w:pPr>
+            <w:r>
+              <w:rPr>
+                <w:rFonts w:asciiTheme="majorHAnsi" w:eastAsiaTheme="majorEastAsia" w:hAnsiTheme="majorHAnsi" w:cstheme="majorBidi"/>
+                <w:color w:val="BF8F00" w:themeColor="accent1" w:themeShade="BF"/>
+                <w:sz w:val="24"/>
+                <w:szCs w:val="24"/>
+              </w:rPr>
+              <w:t>83</w:t>
+            </w:r>
+          </w:p>
+        </w:tc>
+        <w:tc>
+          <w:tcPr>
+            <w:tcW w:w="2266" w:type="dxa"/>
+          </w:tcPr>
+          <w:p>
+            <w:pPr>
+              <w:rPr>
+                <w:rFonts w:asciiTheme="majorHAnsi" w:eastAsiaTheme="majorEastAsia" w:hAnsiTheme="majorHAnsi" w:cstheme="majorBidi"/>
+                <w:color w:val="BF8F00" w:themeColor="accent1" w:themeShade="BF"/>
+                <w:sz w:val="24"/>
+                <w:szCs w:val="24"/>
+              </w:rPr>
+            </w:pPr>
+          </w:p>
+        </w:tc>
+        <w:tc>
+          <w:tcPr>
+            <w:tcW w:w="2266" w:type="dxa"/>
+          </w:tcPr>
+          <w:p>
+            <w:pPr>
+              <w:rPr>
+                <w:rFonts w:asciiTheme="majorHAnsi" w:eastAsiaTheme="majorEastAsia" w:hAnsiTheme="majorHAnsi" w:cstheme="majorBidi"/>
+                <w:color w:val="BF8F00" w:themeColor="accent1" w:themeShade="BF"/>
+                <w:sz w:val="24"/>
+                <w:szCs w:val="24"/>
+              </w:rPr>
+            </w:pPr>
+          </w:p>
+        </w:tc>
+      </w:tr>
+      <w:tr>
+        <w:tc>
+          <w:tcPr>
+            <w:tcW w:w="2265" w:type="dxa"/>
+          </w:tcPr>
+          <w:p>
+            <w:pPr>
+              <w:rPr>
+                <w:rFonts w:asciiTheme="majorHAnsi" w:eastAsiaTheme="majorEastAsia" w:hAnsiTheme="majorHAnsi" w:cstheme="majorBidi"/>
+                <w:color w:val="BF8F00" w:themeColor="accent1" w:themeShade="BF"/>
+                <w:sz w:val="24"/>
+                <w:szCs w:val="24"/>
+              </w:rPr>
+            </w:pPr>
+            <w:r>
+              <w:t>instance5.txt</w:t>
+            </w:r>
+          </w:p>
+        </w:tc>
+        <w:tc>
+          <w:tcPr>
+            <w:tcW w:w="2265" w:type="dxa"/>
+          </w:tcPr>
+          <w:p>
+            <w:pPr>
+              <w:rPr>
+                <w:rFonts w:asciiTheme="majorHAnsi" w:eastAsiaTheme="majorEastAsia" w:hAnsiTheme="majorHAnsi" w:cstheme="majorBidi"/>
+                <w:color w:val="BF8F00" w:themeColor="accent1" w:themeShade="BF"/>
+                <w:sz w:val="24"/>
+                <w:szCs w:val="24"/>
+              </w:rPr>
+            </w:pPr>
+            <w:r>
+              <w:rPr>
+                <w:rFonts w:asciiTheme="majorHAnsi" w:eastAsiaTheme="majorEastAsia" w:hAnsiTheme="majorHAnsi" w:cstheme="majorBidi"/>
+                <w:color w:val="BF8F00" w:themeColor="accent1" w:themeShade="BF"/>
+                <w:sz w:val="24"/>
+                <w:szCs w:val="24"/>
+              </w:rPr>
+              <w:t>81</w:t>
+            </w:r>
+          </w:p>
+        </w:tc>
+        <w:tc>
+          <w:tcPr>
+            <w:tcW w:w="2266" w:type="dxa"/>
+          </w:tcPr>
+          <w:p>
+            <w:pPr>
+              <w:rPr>
+                <w:rFonts w:asciiTheme="majorHAnsi" w:eastAsiaTheme="majorEastAsia" w:hAnsiTheme="majorHAnsi" w:cstheme="majorBidi"/>
+                <w:color w:val="BF8F00" w:themeColor="accent1" w:themeShade="BF"/>
+                <w:sz w:val="24"/>
+                <w:szCs w:val="24"/>
+              </w:rPr>
+            </w:pPr>
+          </w:p>
+        </w:tc>
+        <w:tc>
+          <w:tcPr>
+            <w:tcW w:w="2266" w:type="dxa"/>
+          </w:tcPr>
+          <w:p>
+            <w:pPr>
+              <w:rPr>
+                <w:rFonts w:asciiTheme="majorHAnsi" w:eastAsiaTheme="majorEastAsia" w:hAnsiTheme="majorHAnsi" w:cstheme="majorBidi"/>
+                <w:color w:val="BF8F00" w:themeColor="accent1" w:themeShade="BF"/>
+                <w:sz w:val="24"/>
+                <w:szCs w:val="24"/>
+              </w:rPr>
+            </w:pPr>
+          </w:p>
+        </w:tc>
+      </w:tr>
+      <w:tr>
+        <w:tc>
+          <w:tcPr>
+            <w:tcW w:w="2265" w:type="dxa"/>
+          </w:tcPr>
+          <w:p>
+            <w:pPr>
+              <w:rPr>
+                <w:rFonts w:asciiTheme="majorHAnsi" w:eastAsiaTheme="majorEastAsia" w:hAnsiTheme="majorHAnsi" w:cstheme="majorBidi"/>
+                <w:color w:val="BF8F00" w:themeColor="accent1" w:themeShade="BF"/>
+                <w:sz w:val="24"/>
+                <w:szCs w:val="24"/>
+              </w:rPr>
+            </w:pPr>
+            <w:r>
+              <w:t>instance6.txt</w:t>
+            </w:r>
+          </w:p>
+        </w:tc>
+        <w:tc>
+          <w:tcPr>
+            <w:tcW w:w="2265" w:type="dxa"/>
+          </w:tcPr>
+          <w:p>
+            <w:pPr>
+              <w:rPr>
+                <w:rFonts w:asciiTheme="majorHAnsi" w:eastAsiaTheme="majorEastAsia" w:hAnsiTheme="majorHAnsi" w:cstheme="majorBidi"/>
+                <w:color w:val="BF8F00" w:themeColor="accent1" w:themeShade="BF"/>
+                <w:sz w:val="24"/>
+                <w:szCs w:val="24"/>
+              </w:rPr>
+            </w:pPr>
+            <w:r>
+              <w:rPr>
+                <w:rFonts w:asciiTheme="majorHAnsi" w:eastAsiaTheme="majorEastAsia" w:hAnsiTheme="majorHAnsi" w:cstheme="majorBidi"/>
+                <w:color w:val="BF8F00" w:themeColor="accent1" w:themeShade="BF"/>
+                <w:sz w:val="24"/>
+                <w:szCs w:val="24"/>
+              </w:rPr>
+              <w:t>80</w:t>
+            </w:r>
+          </w:p>
+        </w:tc>
+        <w:tc>
+          <w:tcPr>
+            <w:tcW w:w="2266" w:type="dxa"/>
+          </w:tcPr>
+          <w:p>
+            <w:pPr>
+              <w:rPr>
+                <w:rFonts w:asciiTheme="majorHAnsi" w:eastAsiaTheme="majorEastAsia" w:hAnsiTheme="majorHAnsi" w:cstheme="majorBidi"/>
+                <w:color w:val="BF8F00" w:themeColor="accent1" w:themeShade="BF"/>
+                <w:sz w:val="24"/>
+                <w:szCs w:val="24"/>
+              </w:rPr>
+            </w:pPr>
+            <w:r>
+              <w:rPr>
+                <w:rFonts w:asciiTheme="majorHAnsi" w:eastAsiaTheme="majorEastAsia" w:hAnsiTheme="majorHAnsi" w:cstheme="majorBidi"/>
+                <w:color w:val="BF8F00" w:themeColor="accent1" w:themeShade="BF"/>
+                <w:sz w:val="24"/>
+                <w:szCs w:val="24"/>
+              </w:rPr>
+              <w:t>1068.9</w:t>
+            </w:r>
+          </w:p>
+        </w:tc>
+        <w:tc>
+          <w:tcPr>
+            <w:tcW w:w="2266" w:type="dxa"/>
+          </w:tcPr>
+          <w:p>
+            <w:pPr>
+              <w:rPr>
+                <w:rFonts w:asciiTheme="majorHAnsi" w:eastAsiaTheme="majorEastAsia" w:hAnsiTheme="majorHAnsi" w:cstheme="majorBidi"/>
+                <w:color w:val="BF8F00" w:themeColor="accent1" w:themeShade="BF"/>
+                <w:sz w:val="24"/>
+                <w:szCs w:val="24"/>
+              </w:rPr>
+            </w:pPr>
+            <w:r>
+              <w:rPr>
+                <w:rFonts w:asciiTheme="majorHAnsi" w:eastAsiaTheme="majorEastAsia" w:hAnsiTheme="majorHAnsi" w:cstheme="majorBidi"/>
+                <w:color w:val="BF8F00" w:themeColor="accent1" w:themeShade="BF"/>
+                <w:sz w:val="24"/>
+                <w:szCs w:val="24"/>
+              </w:rPr>
+              <w:t>70.6</w:t>
+            </w:r>
+          </w:p>
+        </w:tc>
+      </w:tr>
+      <w:tr>
+        <w:tc>
+          <w:tcPr>
+            <w:tcW w:w="2265" w:type="dxa"/>
+          </w:tcPr>
+          <w:p>
+            <w:pPr>
+              <w:rPr>
+                <w:rFonts w:asciiTheme="majorHAnsi" w:eastAsiaTheme="majorEastAsia" w:hAnsiTheme="majorHAnsi" w:cstheme="majorBidi"/>
+                <w:color w:val="BF8F00" w:themeColor="accent1" w:themeShade="BF"/>
+                <w:sz w:val="24"/>
+                <w:szCs w:val="24"/>
+              </w:rPr>
+            </w:pPr>
+            <w:r>
+              <w:t>instance7.txt</w:t>
+            </w:r>
+          </w:p>
+        </w:tc>
+        <w:tc>
+          <w:tcPr>
+            <w:tcW w:w="2265" w:type="dxa"/>
+          </w:tcPr>
+          <w:p>
+            <w:pPr>
+              <w:rPr>
+                <w:rFonts w:asciiTheme="majorHAnsi" w:eastAsiaTheme="majorEastAsia" w:hAnsiTheme="majorHAnsi" w:cstheme="majorBidi"/>
+                <w:color w:val="BF8F00" w:themeColor="accent1" w:themeShade="BF"/>
+                <w:sz w:val="24"/>
+                <w:szCs w:val="24"/>
+              </w:rPr>
+            </w:pPr>
+          </w:p>
+        </w:tc>
+        <w:tc>
+          <w:tcPr>
+            <w:tcW w:w="2266" w:type="dxa"/>
+          </w:tcPr>
+          <w:p>
+            <w:pPr>
+              <w:rPr>
+                <w:rFonts w:asciiTheme="majorHAnsi" w:eastAsiaTheme="majorEastAsia" w:hAnsiTheme="majorHAnsi" w:cstheme="majorBidi"/>
+                <w:color w:val="BF8F00" w:themeColor="accent1" w:themeShade="BF"/>
+                <w:sz w:val="24"/>
+                <w:szCs w:val="24"/>
+              </w:rPr>
+            </w:pPr>
+          </w:p>
+        </w:tc>
+        <w:tc>
+          <w:tcPr>
+            <w:tcW w:w="2266" w:type="dxa"/>
+          </w:tcPr>
+          <w:p>
+            <w:pPr>
+              <w:rPr>
+                <w:rFonts w:asciiTheme="majorHAnsi" w:eastAsiaTheme="majorEastAsia" w:hAnsiTheme="majorHAnsi" w:cstheme="majorBidi"/>
+                <w:color w:val="BF8F00" w:themeColor="accent1" w:themeShade="BF"/>
+                <w:sz w:val="24"/>
+                <w:szCs w:val="24"/>
+              </w:rPr>
+            </w:pPr>
+          </w:p>
+        </w:tc>
+      </w:tr>
+      <w:tr>
+        <w:tc>
+          <w:tcPr>
+            <w:tcW w:w="2265" w:type="dxa"/>
+          </w:tcPr>
+          <w:p>
+            <w:pPr>
+              <w:rPr>
+                <w:rFonts w:asciiTheme="majorHAnsi" w:eastAsiaTheme="majorEastAsia" w:hAnsiTheme="majorHAnsi" w:cstheme="majorBidi"/>
+                <w:color w:val="BF8F00" w:themeColor="accent1" w:themeShade="BF"/>
+                <w:sz w:val="24"/>
+                <w:szCs w:val="24"/>
+              </w:rPr>
+            </w:pPr>
+            <w:r>
+              <w:t>instance8.txt</w:t>
+            </w:r>
+          </w:p>
+        </w:tc>
+        <w:tc>
+          <w:tcPr>
+            <w:tcW w:w="2265" w:type="dxa"/>
+          </w:tcPr>
+          <w:p>
+            <w:pPr>
+              <w:rPr>
+                <w:rFonts w:asciiTheme="majorHAnsi" w:eastAsiaTheme="majorEastAsia" w:hAnsiTheme="majorHAnsi" w:cstheme="majorBidi"/>
+                <w:color w:val="BF8F00" w:themeColor="accent1" w:themeShade="BF"/>
+                <w:sz w:val="24"/>
+                <w:szCs w:val="24"/>
+              </w:rPr>
+            </w:pPr>
+          </w:p>
+        </w:tc>
+        <w:tc>
+          <w:tcPr>
+            <w:tcW w:w="2266" w:type="dxa"/>
+          </w:tcPr>
+          <w:p>
+            <w:pPr>
+              <w:rPr>
+                <w:rFonts w:asciiTheme="majorHAnsi" w:eastAsiaTheme="majorEastAsia" w:hAnsiTheme="majorHAnsi" w:cstheme="majorBidi"/>
+                <w:color w:val="BF8F00" w:themeColor="accent1" w:themeShade="BF"/>
+                <w:sz w:val="24"/>
+                <w:szCs w:val="24"/>
+              </w:rPr>
+            </w:pPr>
+          </w:p>
+        </w:tc>
+        <w:tc>
+          <w:tcPr>
+            <w:tcW w:w="2266" w:type="dxa"/>
+          </w:tcPr>
+          <w:p>
+            <w:pPr>
+              <w:rPr>
+                <w:rFonts w:asciiTheme="majorHAnsi" w:eastAsiaTheme="majorEastAsia" w:hAnsiTheme="majorHAnsi" w:cstheme="majorBidi"/>
+                <w:color w:val="BF8F00" w:themeColor="accent1" w:themeShade="BF"/>
+                <w:sz w:val="24"/>
+                <w:szCs w:val="24"/>
+              </w:rPr>
+            </w:pPr>
+          </w:p>
+        </w:tc>
+      </w:tr>
+      <w:tr>
+        <w:tc>
+          <w:tcPr>
+            <w:tcW w:w="2265" w:type="dxa"/>
+          </w:tcPr>
+          <w:p>
+            <w:pPr>
+              <w:rPr>
+                <w:rFonts w:asciiTheme="majorHAnsi" w:eastAsiaTheme="majorEastAsia" w:hAnsiTheme="majorHAnsi" w:cstheme="majorBidi"/>
+                <w:color w:val="BF8F00" w:themeColor="accent1" w:themeShade="BF"/>
+                <w:sz w:val="24"/>
+                <w:szCs w:val="24"/>
+              </w:rPr>
+            </w:pPr>
+            <w:r>
+              <w:t>instance9.txt</w:t>
+            </w:r>
+          </w:p>
+        </w:tc>
+        <w:tc>
+          <w:tcPr>
+            <w:tcW w:w="2265" w:type="dxa"/>
+          </w:tcPr>
+          <w:p>
+            <w:pPr>
+              <w:rPr>
+                <w:rFonts w:asciiTheme="majorHAnsi" w:eastAsiaTheme="majorEastAsia" w:hAnsiTheme="majorHAnsi" w:cstheme="majorBidi"/>
+                <w:color w:val="BF8F00" w:themeColor="accent1" w:themeShade="BF"/>
+                <w:sz w:val="24"/>
+                <w:szCs w:val="24"/>
+              </w:rPr>
+            </w:pPr>
+          </w:p>
+        </w:tc>
+        <w:tc>
+          <w:tcPr>
+            <w:tcW w:w="2266" w:type="dxa"/>
+          </w:tcPr>
+          <w:p>
+            <w:pPr>
+              <w:rPr>
+                <w:rFonts w:asciiTheme="majorHAnsi" w:eastAsiaTheme="majorEastAsia" w:hAnsiTheme="majorHAnsi" w:cstheme="majorBidi"/>
+                <w:color w:val="BF8F00" w:themeColor="accent1" w:themeShade="BF"/>
+                <w:sz w:val="24"/>
+                <w:szCs w:val="24"/>
+              </w:rPr>
+            </w:pPr>
+          </w:p>
+        </w:tc>
+        <w:tc>
+          <w:tcPr>
+            <w:tcW w:w="2266" w:type="dxa"/>
+          </w:tcPr>
+          <w:p>
+            <w:pPr>
+              <w:rPr>
+                <w:rFonts w:asciiTheme="majorHAnsi" w:eastAsiaTheme="majorEastAsia" w:hAnsiTheme="majorHAnsi" w:cstheme="majorBidi"/>
+                <w:color w:val="BF8F00" w:themeColor="accent1" w:themeShade="BF"/>
+                <w:sz w:val="24"/>
+                <w:szCs w:val="24"/>
+              </w:rPr>
+            </w:pPr>
+          </w:p>
+        </w:tc>
+      </w:tr>
+      <w:tr>
+        <w:tc>
+          <w:tcPr>
+            <w:tcW w:w="2265" w:type="dxa"/>
+          </w:tcPr>
+          <w:p>
+            <w:pPr>
+              <w:rPr>
+                <w:rFonts w:asciiTheme="majorHAnsi" w:eastAsiaTheme="majorEastAsia" w:hAnsiTheme="majorHAnsi" w:cstheme="majorBidi"/>
+                <w:color w:val="BF8F00" w:themeColor="accent1" w:themeShade="BF"/>
+                <w:sz w:val="24"/>
+                <w:szCs w:val="24"/>
+              </w:rPr>
+            </w:pPr>
+            <w:r>
+              <w:t>instance10.txt</w:t>
+            </w:r>
+          </w:p>
+        </w:tc>
+        <w:tc>
+          <w:tcPr>
+            <w:tcW w:w="2265" w:type="dxa"/>
+          </w:tcPr>
+          <w:p>
+            <w:pPr>
+              <w:rPr>
+                <w:rFonts w:asciiTheme="majorHAnsi" w:eastAsiaTheme="majorEastAsia" w:hAnsiTheme="majorHAnsi" w:cstheme="majorBidi"/>
+                <w:color w:val="BF8F00" w:themeColor="accent1" w:themeShade="BF"/>
+                <w:sz w:val="24"/>
+                <w:szCs w:val="24"/>
+              </w:rPr>
+            </w:pPr>
+          </w:p>
+        </w:tc>
+        <w:tc>
+          <w:tcPr>
+            <w:tcW w:w="2266" w:type="dxa"/>
+          </w:tcPr>
+          <w:p>
+            <w:pPr>
+              <w:rPr>
+                <w:rFonts w:asciiTheme="majorHAnsi" w:eastAsiaTheme="majorEastAsia" w:hAnsiTheme="majorHAnsi" w:cstheme="majorBidi"/>
+                <w:color w:val="BF8F00" w:themeColor="accent1" w:themeShade="BF"/>
+                <w:sz w:val="24"/>
+                <w:szCs w:val="24"/>
+              </w:rPr>
+            </w:pPr>
+          </w:p>
+        </w:tc>
+        <w:tc>
+          <w:tcPr>
+            <w:tcW w:w="2266" w:type="dxa"/>
+          </w:tcPr>
+          <w:p>
+            <w:pPr>
+              <w:rPr>
+                <w:rFonts w:asciiTheme="majorHAnsi" w:eastAsiaTheme="majorEastAsia" w:hAnsiTheme="majorHAnsi" w:cstheme="majorBidi"/>
+                <w:color w:val="BF8F00" w:themeColor="accent1" w:themeShade="BF"/>
+                <w:sz w:val="24"/>
+                <w:szCs w:val="24"/>
+              </w:rPr>
+            </w:pPr>
+          </w:p>
+        </w:tc>
+      </w:tr>
+    </w:tbl>
+    <w:p>
+      <w:pPr>
+        <w:rPr>
+          <w:rFonts w:asciiTheme="majorHAnsi" w:eastAsiaTheme="majorEastAsia" w:hAnsiTheme="majorHAnsi" w:cstheme="majorBidi"/>
+          <w:color w:val="BF8F00" w:themeColor="accent1" w:themeShade="BF"/>
+          <w:sz w:val="24"/>
+          <w:szCs w:val="24"/>
+        </w:rPr>
+      </w:pPr>
+    </w:p>
+    <w:p>
+      <w:pPr>
+        <w:pStyle w:val="Titre1"/>
+        <w:rPr>
+          <w:sz w:val="40"/>
+          <w:szCs w:val="40"/>
+        </w:rPr>
+      </w:pPr>
+    </w:p>
+    <w:p>
+      <w:pPr>
+        <w:pStyle w:val="Titre1"/>
+        <w:rPr>
+          <w:sz w:val="40"/>
+          <w:szCs w:val="40"/>
+        </w:rPr>
+      </w:pPr>
+    </w:p>
+    <w:p>
+      <w:pPr>
+        <w:pStyle w:val="Titre1"/>
+        <w:rPr>
+          <w:sz w:val="40"/>
+          <w:szCs w:val="40"/>
+        </w:rPr>
+      </w:pPr>
+    </w:p>
+    <w:p>
+      <w:pPr>
+        <w:pStyle w:val="Titre1"/>
+        <w:rPr>
+          <w:sz w:val="40"/>
+          <w:szCs w:val="40"/>
+        </w:rPr>
+      </w:pPr>
+    </w:p>
+    <w:p>
+      <w:pPr>
+        <w:pStyle w:val="Titre1"/>
+        <w:rPr>
+          <w:sz w:val="40"/>
+          <w:szCs w:val="40"/>
+        </w:rPr>
+      </w:pPr>
+    </w:p>
+    <w:p>
+      <w:pPr>
+        <w:pStyle w:val="Titre1"/>
+        <w:rPr>
+          <w:sz w:val="40"/>
+          <w:szCs w:val="40"/>
+        </w:rPr>
+      </w:pPr>
+    </w:p>
+    <w:p>
+      <w:pPr>
+        <w:pStyle w:val="Titre1"/>
+        <w:rPr>
+          <w:sz w:val="40"/>
+          <w:szCs w:val="40"/>
+        </w:rPr>
+      </w:pPr>
+    </w:p>
+    <w:p>
+      <w:pPr>
+        <w:pStyle w:val="Titre1"/>
+        <w:rPr>
+          <w:sz w:val="40"/>
+          <w:szCs w:val="40"/>
+        </w:rPr>
+      </w:pPr>
+    </w:p>
+    <w:p>
+      <w:pPr>
+        <w:pStyle w:val="Titre1"/>
+        <w:rPr>
+          <w:sz w:val="40"/>
+          <w:szCs w:val="40"/>
+        </w:rPr>
+      </w:pPr>
+    </w:p>
+    <w:p>
+      <w:pPr>
+        <w:pStyle w:val="Titre1"/>
+        <w:rPr>
+          <w:sz w:val="40"/>
+          <w:szCs w:val="40"/>
+        </w:rPr>
+      </w:pPr>
+    </w:p>
+    <w:bookmarkEnd w:id="3"/>
+    <w:p/>
     <w:p>
       <w:pPr>
         <w:rPr>
@@ -880,7 +2095,7 @@
           <w:szCs w:val="40"/>
         </w:rPr>
       </w:pPr>
-      <w:bookmarkStart w:id="4" w:name="_Toc85207697"/>
+      <w:bookmarkStart w:id="4" w:name="_Toc85207698"/>
       <w:r>
         <w:rPr>
           <w:sz w:val="40"/>
@@ -904,6 +2119,210 @@
         </w:rPr>
         <w:lastRenderedPageBreak/>
         <w:t>Algorithme Glouton</w:t>
+      </w:r>
+    </w:p>
+    <w:p>
+      <w:pPr>
+        <w:pStyle w:val="Titre1"/>
+        <w:rPr>
+          <w:color w:val="2C2C2C" w:themeColor="text1"/>
+          <w:sz w:val="24"/>
+          <w:szCs w:val="24"/>
+        </w:rPr>
+      </w:pPr>
+      <w:r>
+        <w:rPr>
+          <w:color w:val="2C2C2C" w:themeColor="text1"/>
+          <w:sz w:val="24"/>
+          <w:szCs w:val="24"/>
+        </w:rPr>
+        <w:t xml:space="preserve">Pour l’algorithme </w:t>
+      </w:r>
+      <w:r>
+        <w:rPr>
+          <w:color w:val="2C2C2C" w:themeColor="text1"/>
+          <w:sz w:val="24"/>
+          <w:szCs w:val="24"/>
+        </w:rPr>
+        <w:t>glouton</w:t>
+      </w:r>
+      <w:r>
+        <w:rPr>
+          <w:color w:val="2C2C2C" w:themeColor="text1"/>
+          <w:sz w:val="24"/>
+          <w:szCs w:val="24"/>
+        </w:rPr>
+        <w:t xml:space="preserve"> nous somme partie sur un heuristique qui est le nombre de </w:t>
+      </w:r>
+      <w:r>
+        <w:rPr>
+          <w:color w:val="2C2C2C" w:themeColor="text1"/>
+          <w:sz w:val="24"/>
+          <w:szCs w:val="24"/>
+        </w:rPr>
+        <w:t>connaissance (</w:t>
+      </w:r>
+      <w:r>
+        <w:rPr>
+          <w:color w:val="FF0000"/>
+          <w:sz w:val="24"/>
+          <w:szCs w:val="24"/>
+        </w:rPr>
+        <w:t xml:space="preserve">au dernière nouvelle après </w:t>
+      </w:r>
+      <w:proofErr w:type="spellStart"/>
+      <w:r>
+        <w:rPr>
+          <w:color w:val="FF0000"/>
+          <w:sz w:val="24"/>
+          <w:szCs w:val="24"/>
+        </w:rPr>
+        <w:t>ca</w:t>
+      </w:r>
+      <w:proofErr w:type="spellEnd"/>
+      <w:r>
+        <w:rPr>
+          <w:color w:val="FF0000"/>
+          <w:sz w:val="24"/>
+          <w:szCs w:val="24"/>
+        </w:rPr>
+        <w:t xml:space="preserve"> a peut </w:t>
+      </w:r>
+      <w:proofErr w:type="spellStart"/>
+      <w:r>
+        <w:rPr>
+          <w:color w:val="FF0000"/>
+          <w:sz w:val="24"/>
+          <w:szCs w:val="24"/>
+        </w:rPr>
+        <w:t>ètres</w:t>
+      </w:r>
+      <w:proofErr w:type="spellEnd"/>
+      <w:r>
+        <w:rPr>
+          <w:color w:val="FF0000"/>
+          <w:sz w:val="24"/>
+          <w:szCs w:val="24"/>
+        </w:rPr>
+        <w:t xml:space="preserve"> changer</w:t>
+      </w:r>
+      <w:r>
+        <w:rPr>
+          <w:color w:val="2C2C2C" w:themeColor="text1"/>
+          <w:sz w:val="24"/>
+          <w:szCs w:val="24"/>
+        </w:rPr>
+        <w:t>).</w:t>
+      </w:r>
+    </w:p>
+    <w:p>
+      <w:r>
+        <w:t>Explication de l’algorithme :</w:t>
+      </w:r>
+    </w:p>
+    <w:p>
+      <w:r>
+        <w:t>Nous regardons la liste une fois</w:t>
+      </w:r>
+      <w:r>
+        <w:t>,</w:t>
+      </w:r>
+      <w:r>
+        <w:t xml:space="preserve"> et nous prenons la personne avec le plus de connaissance. Ensuit</w:t>
+      </w:r>
+      <w:r>
+        <w:t xml:space="preserve">e </w:t>
+      </w:r>
+      <w:r>
+        <w:t>on supprime cette personne de la liste</w:t>
+      </w:r>
+      <w:r>
+        <w:t>, et toutes les personnes qu’il ne connais pas</w:t>
+      </w:r>
+      <w:r>
+        <w:t xml:space="preserve">. On regarde la liste et on prend la personne qui a le plus de </w:t>
+      </w:r>
+      <w:r>
+        <w:t>connaissance, on</w:t>
+      </w:r>
+      <w:r>
+        <w:t xml:space="preserve"> supprime de la liste lui et toutes les personnes qu’il ne connais pas. On recommence jusqu’à il n’y est plus de convive dans la liste.</w:t>
+      </w:r>
+    </w:p>
+    <w:p>
+      <w:r>
+        <w:t xml:space="preserve">Donc </w:t>
+      </w:r>
+      <w:r>
+        <w:t>finalement</w:t>
+      </w:r>
+      <w:r>
+        <w:t xml:space="preserve"> on obtient un groupe où tout le monde se connais.</w:t>
+      </w:r>
+    </w:p>
+    <w:p>
+      <w:pPr>
+        <w:pStyle w:val="Titre1"/>
+        <w:rPr>
+          <w:sz w:val="40"/>
+          <w:szCs w:val="40"/>
+        </w:rPr>
+      </w:pPr>
+      <w:r>
+        <w:rPr>
+          <w:noProof/>
+        </w:rPr>
+        <w:drawing>
+          <wp:inline distT="0" distB="0" distL="0" distR="0" wp14:anchorId="151FFC2C" wp14:editId="6CD22511">
+            <wp:extent cx="2972347" cy="3649980"/>
+            <wp:effectExtent l="0" t="0" r="0" b="7620"/>
+            <wp:docPr id="6" name="Image 6"/>
+            <wp:cNvGraphicFramePr>
+              <a:graphicFrameLocks xmlns:a="http://schemas.openxmlformats.org/drawingml/2006/main" noChangeAspect="1"/>
+            </wp:cNvGraphicFramePr>
+            <a:graphic xmlns:a="http://schemas.openxmlformats.org/drawingml/2006/main">
+              <a:graphicData uri="http://schemas.openxmlformats.org/drawingml/2006/picture">
+                <pic:pic xmlns:pic="http://schemas.openxmlformats.org/drawingml/2006/picture">
+                  <pic:nvPicPr>
+                    <pic:cNvPr id="1" name=""/>
+                    <pic:cNvPicPr/>
+                  </pic:nvPicPr>
+                  <pic:blipFill>
+                    <a:blip r:embed="rId11"/>
+                    <a:stretch>
+                      <a:fillRect/>
+                    </a:stretch>
+                  </pic:blipFill>
+                  <pic:spPr>
+                    <a:xfrm>
+                      <a:off x="0" y="0"/>
+                      <a:ext cx="2978580" cy="3657634"/>
+                    </a:xfrm>
+                    <a:prstGeom prst="rect">
+                      <a:avLst/>
+                    </a:prstGeom>
+                  </pic:spPr>
+                </pic:pic>
+              </a:graphicData>
+            </a:graphic>
+          </wp:inline>
+        </w:drawing>
+      </w:r>
+    </w:p>
+    <w:p>
+      <w:pPr>
+        <w:pStyle w:val="Titre1"/>
+        <w:rPr>
+          <w:sz w:val="40"/>
+          <w:szCs w:val="40"/>
+        </w:rPr>
+      </w:pPr>
+      <w:r>
+        <w:rPr>
+          <w:sz w:val="40"/>
+          <w:szCs w:val="40"/>
+        </w:rPr>
+        <w:t>Algorithme Génétique</w:t>
       </w:r>
       <w:bookmarkEnd w:id="4"/>
     </w:p>
@@ -924,7 +2343,7 @@
           <w:szCs w:val="40"/>
         </w:rPr>
       </w:pPr>
-      <w:bookmarkStart w:id="5" w:name="_Toc85207698"/>
+      <w:bookmarkStart w:id="5" w:name="_Toc85207699"/>
       <w:r>
         <w:rPr>
           <w:sz w:val="40"/>
@@ -947,53 +2366,9 @@
           <w:szCs w:val="40"/>
         </w:rPr>
         <w:lastRenderedPageBreak/>
-        <w:t>Algorithme Génétique</w:t>
+        <w:t>Algorithme Métaheuristique</w:t>
       </w:r>
       <w:bookmarkEnd w:id="5"/>
-    </w:p>
-    <w:p>
-      <w:pPr>
-        <w:rPr>
-          <w:sz w:val="28"/>
-          <w:szCs w:val="28"/>
-        </w:rPr>
-      </w:pPr>
-    </w:p>
-    <w:p>
-      <w:pPr>
-        <w:rPr>
-          <w:rFonts w:asciiTheme="majorHAnsi" w:eastAsiaTheme="majorEastAsia" w:hAnsiTheme="majorHAnsi" w:cstheme="majorBidi"/>
-          <w:color w:val="BF8F00" w:themeColor="accent1" w:themeShade="BF"/>
-          <w:sz w:val="40"/>
-          <w:szCs w:val="40"/>
-        </w:rPr>
-      </w:pPr>
-      <w:bookmarkStart w:id="6" w:name="_Toc85207699"/>
-      <w:r>
-        <w:rPr>
-          <w:sz w:val="40"/>
-          <w:szCs w:val="40"/>
-        </w:rPr>
-        <w:br w:type="page"/>
-      </w:r>
-    </w:p>
-    <w:p>
-      <w:pPr>
-        <w:pStyle w:val="Titre1"/>
-        <w:rPr>
-          <w:sz w:val="40"/>
-          <w:szCs w:val="40"/>
-        </w:rPr>
-      </w:pPr>
-      <w:r>
-        <w:rPr>
-          <w:sz w:val="40"/>
-          <w:szCs w:val="40"/>
-        </w:rPr>
-        <w:lastRenderedPageBreak/>
-        <w:t>Algorithme Métaheuristique</w:t>
-      </w:r>
-      <w:bookmarkEnd w:id="6"/>
     </w:p>
     <w:p>
       <w:r>
@@ -1002,7 +2377,7 @@
     </w:p>
     <w:p/>
     <w:sectPr>
-      <w:headerReference w:type="default" r:id="rId9"/>
+      <w:headerReference w:type="default" r:id="rId12"/>
       <w:pgSz w:w="11906" w:h="16838"/>
       <w:pgMar w:top="1417" w:right="1417" w:bottom="1417" w:left="1417" w:header="708" w:footer="708" w:gutter="0"/>
       <w:cols w:space="708"/>
@@ -1013,7 +2388,7 @@
 </file>
 
 <file path=word/endnotes.xml><?xml version="1.0" encoding="utf-8"?>
-<w:endnotes xmlns:wpc="http://schemas.microsoft.com/office/word/2010/wordprocessingCanvas" xmlns:cx="http://schemas.microsoft.com/office/drawing/2014/chartex" xmlns:cx1="http://schemas.microsoft.com/office/drawing/2015/9/8/chartex" xmlns:cx2="http://schemas.microsoft.com/office/drawing/2015/10/21/chartex" xmlns:cx3="http://schemas.microsoft.com/office/drawing/2016/5/9/chartex" xmlns:cx4="http://schemas.microsoft.com/office/drawing/2016/5/10/chartex" xmlns:cx5="http://schemas.microsoft.com/office/drawing/2016/5/11/chartex" xmlns:cx6="http://schemas.microsoft.com/office/drawing/2016/5/12/chartex" xmlns:cx7="http://schemas.microsoft.com/office/drawing/2016/5/13/chartex" xmlns:cx8="http://schemas.microsoft.com/office/drawing/2016/5/14/chartex" xmlns:mc="http://schemas.openxmlformats.org/markup-compatibility/2006" xmlns:aink="http://schemas.microsoft.com/office/drawing/2016/ink" xmlns:am3d="http://schemas.microsoft.com/office/drawing/2017/model3d" xmlns:o="urn:schemas-microsoft-com:office:office" xmlns:r="http://schemas.openxmlformats.org/officeDocument/2006/relationships" xmlns:m="http://schemas.openxmlformats.org/officeDocument/2006/math" xmlns:v="urn:schemas-microsoft-com:vml" xmlns:wp14="http://schemas.microsoft.com/office/word/2010/wordprocessingDrawing" xmlns:wp="http://schemas.openxmlformats.org/drawingml/2006/wordprocessingDrawing" xmlns:w10="urn:schemas-microsoft-com:office:word" xmlns:w="http://schemas.openxmlformats.org/wordprocessingml/2006/main" xmlns:w14="http://schemas.microsoft.com/office/word/2010/wordml" xmlns:w15="http://schemas.microsoft.com/office/word/2012/wordml" xmlns:w16cid="http://schemas.microsoft.com/office/word/2016/wordml/cid" xmlns:w16se="http://schemas.microsoft.com/office/word/2015/wordml/symex" xmlns:wpg="http://schemas.microsoft.com/office/word/2010/wordprocessingGroup" xmlns:wpi="http://schemas.microsoft.com/office/word/2010/wordprocessingInk" xmlns:wne="http://schemas.microsoft.com/office/word/2006/wordml" xmlns:wps="http://schemas.microsoft.com/office/word/2010/wordprocessingShape" mc:Ignorable="w14 w15 w16se w16cid wp14">
+<w:endnotes xmlns:wpc="http://schemas.microsoft.com/office/word/2010/wordprocessingCanvas" xmlns:cx="http://schemas.microsoft.com/office/drawing/2014/chartex" xmlns:cx1="http://schemas.microsoft.com/office/drawing/2015/9/8/chartex" xmlns:cx2="http://schemas.microsoft.com/office/drawing/2015/10/21/chartex" xmlns:cx3="http://schemas.microsoft.com/office/drawing/2016/5/9/chartex" xmlns:cx4="http://schemas.microsoft.com/office/drawing/2016/5/10/chartex" xmlns:cx5="http://schemas.microsoft.com/office/drawing/2016/5/11/chartex" xmlns:cx6="http://schemas.microsoft.com/office/drawing/2016/5/12/chartex" xmlns:cx7="http://schemas.microsoft.com/office/drawing/2016/5/13/chartex" xmlns:cx8="http://schemas.microsoft.com/office/drawing/2016/5/14/chartex" xmlns:mc="http://schemas.openxmlformats.org/markup-compatibility/2006" xmlns:aink="http://schemas.microsoft.com/office/drawing/2016/ink" xmlns:am3d="http://schemas.microsoft.com/office/drawing/2017/model3d" xmlns:o="urn:schemas-microsoft-com:office:office" xmlns:r="http://schemas.openxmlformats.org/officeDocument/2006/relationships" xmlns:m="http://schemas.openxmlformats.org/officeDocument/2006/math" xmlns:v="urn:schemas-microsoft-com:vml" xmlns:wp14="http://schemas.microsoft.com/office/word/2010/wordprocessingDrawing" xmlns:wp="http://schemas.openxmlformats.org/drawingml/2006/wordprocessingDrawing" xmlns:w10="urn:schemas-microsoft-com:office:word" xmlns:w="http://schemas.openxmlformats.org/wordprocessingml/2006/main" xmlns:w14="http://schemas.microsoft.com/office/word/2010/wordml" xmlns:w15="http://schemas.microsoft.com/office/word/2012/wordml" xmlns:w16cex="http://schemas.microsoft.com/office/word/2018/wordml/cex" xmlns:w16cid="http://schemas.microsoft.com/office/word/2016/wordml/cid" xmlns:w16="http://schemas.microsoft.com/office/word/2018/wordml" xmlns:w16sdtdh="http://schemas.microsoft.com/office/word/2020/wordml/sdtdatahash" xmlns:w16se="http://schemas.microsoft.com/office/word/2015/wordml/symex" xmlns:wpg="http://schemas.microsoft.com/office/word/2010/wordprocessingGroup" xmlns:wpi="http://schemas.microsoft.com/office/word/2010/wordprocessingInk" xmlns:wne="http://schemas.microsoft.com/office/word/2006/wordml" xmlns:wps="http://schemas.microsoft.com/office/word/2010/wordprocessingShape" mc:Ignorable="w14 w15 w16se w16cid w16 w16cex w16sdtdh wp14">
   <w:endnote w:type="separator" w:id="-1">
     <w:p>
       <w:pPr>
@@ -1038,7 +2413,7 @@
 </file>
 
 <file path=word/footnotes.xml><?xml version="1.0" encoding="utf-8"?>
-<w:footnotes xmlns:wpc="http://schemas.microsoft.com/office/word/2010/wordprocessingCanvas" xmlns:cx="http://schemas.microsoft.com/office/drawing/2014/chartex" xmlns:cx1="http://schemas.microsoft.com/office/drawing/2015/9/8/chartex" xmlns:cx2="http://schemas.microsoft.com/office/drawing/2015/10/21/chartex" xmlns:cx3="http://schemas.microsoft.com/office/drawing/2016/5/9/chartex" xmlns:cx4="http://schemas.microsoft.com/office/drawing/2016/5/10/chartex" xmlns:cx5="http://schemas.microsoft.com/office/drawing/2016/5/11/chartex" xmlns:cx6="http://schemas.microsoft.com/office/drawing/2016/5/12/chartex" xmlns:cx7="http://schemas.microsoft.com/office/drawing/2016/5/13/chartex" xmlns:cx8="http://schemas.microsoft.com/office/drawing/2016/5/14/chartex" xmlns:mc="http://schemas.openxmlformats.org/markup-compatibility/2006" xmlns:aink="http://schemas.microsoft.com/office/drawing/2016/ink" xmlns:am3d="http://schemas.microsoft.com/office/drawing/2017/model3d" xmlns:o="urn:schemas-microsoft-com:office:office" xmlns:r="http://schemas.openxmlformats.org/officeDocument/2006/relationships" xmlns:m="http://schemas.openxmlformats.org/officeDocument/2006/math" xmlns:v="urn:schemas-microsoft-com:vml" xmlns:wp14="http://schemas.microsoft.com/office/word/2010/wordprocessingDrawing" xmlns:wp="http://schemas.openxmlformats.org/drawingml/2006/wordprocessingDrawing" xmlns:w10="urn:schemas-microsoft-com:office:word" xmlns:w="http://schemas.openxmlformats.org/wordprocessingml/2006/main" xmlns:w14="http://schemas.microsoft.com/office/word/2010/wordml" xmlns:w15="http://schemas.microsoft.com/office/word/2012/wordml" xmlns:w16cid="http://schemas.microsoft.com/office/word/2016/wordml/cid" xmlns:w16se="http://schemas.microsoft.com/office/word/2015/wordml/symex" xmlns:wpg="http://schemas.microsoft.com/office/word/2010/wordprocessingGroup" xmlns:wpi="http://schemas.microsoft.com/office/word/2010/wordprocessingInk" xmlns:wne="http://schemas.microsoft.com/office/word/2006/wordml" xmlns:wps="http://schemas.microsoft.com/office/word/2010/wordprocessingShape" mc:Ignorable="w14 w15 w16se w16cid wp14">
+<w:footnotes xmlns:wpc="http://schemas.microsoft.com/office/word/2010/wordprocessingCanvas" xmlns:cx="http://schemas.microsoft.com/office/drawing/2014/chartex" xmlns:cx1="http://schemas.microsoft.com/office/drawing/2015/9/8/chartex" xmlns:cx2="http://schemas.microsoft.com/office/drawing/2015/10/21/chartex" xmlns:cx3="http://schemas.microsoft.com/office/drawing/2016/5/9/chartex" xmlns:cx4="http://schemas.microsoft.com/office/drawing/2016/5/10/chartex" xmlns:cx5="http://schemas.microsoft.com/office/drawing/2016/5/11/chartex" xmlns:cx6="http://schemas.microsoft.com/office/drawing/2016/5/12/chartex" xmlns:cx7="http://schemas.microsoft.com/office/drawing/2016/5/13/chartex" xmlns:cx8="http://schemas.microsoft.com/office/drawing/2016/5/14/chartex" xmlns:mc="http://schemas.openxmlformats.org/markup-compatibility/2006" xmlns:aink="http://schemas.microsoft.com/office/drawing/2016/ink" xmlns:am3d="http://schemas.microsoft.com/office/drawing/2017/model3d" xmlns:o="urn:schemas-microsoft-com:office:office" xmlns:r="http://schemas.openxmlformats.org/officeDocument/2006/relationships" xmlns:m="http://schemas.openxmlformats.org/officeDocument/2006/math" xmlns:v="urn:schemas-microsoft-com:vml" xmlns:wp14="http://schemas.microsoft.com/office/word/2010/wordprocessingDrawing" xmlns:wp="http://schemas.openxmlformats.org/drawingml/2006/wordprocessingDrawing" xmlns:w10="urn:schemas-microsoft-com:office:word" xmlns:w="http://schemas.openxmlformats.org/wordprocessingml/2006/main" xmlns:w14="http://schemas.microsoft.com/office/word/2010/wordml" xmlns:w15="http://schemas.microsoft.com/office/word/2012/wordml" xmlns:w16cex="http://schemas.microsoft.com/office/word/2018/wordml/cex" xmlns:w16cid="http://schemas.microsoft.com/office/word/2016/wordml/cid" xmlns:w16="http://schemas.microsoft.com/office/word/2018/wordml" xmlns:w16sdtdh="http://schemas.microsoft.com/office/word/2020/wordml/sdtdatahash" xmlns:w16se="http://schemas.microsoft.com/office/word/2015/wordml/symex" xmlns:wpg="http://schemas.microsoft.com/office/word/2010/wordprocessingGroup" xmlns:wpi="http://schemas.microsoft.com/office/word/2010/wordprocessingInk" xmlns:wne="http://schemas.microsoft.com/office/word/2006/wordml" xmlns:wps="http://schemas.microsoft.com/office/word/2010/wordprocessingShape" mc:Ignorable="w14 w15 w16se w16cid w16 w16cex w16sdtdh wp14">
   <w:footnote w:type="separator" w:id="-1">
     <w:p>
       <w:pPr>
@@ -1063,7 +2438,7 @@
 </file>
 
 <file path=word/header1.xml><?xml version="1.0" encoding="utf-8"?>
-<w:hdr xmlns:wpc="http://schemas.microsoft.com/office/word/2010/wordprocessingCanvas" xmlns:cx="http://schemas.microsoft.com/office/drawing/2014/chartex" xmlns:cx1="http://schemas.microsoft.com/office/drawing/2015/9/8/chartex" xmlns:cx2="http://schemas.microsoft.com/office/drawing/2015/10/21/chartex" xmlns:cx3="http://schemas.microsoft.com/office/drawing/2016/5/9/chartex" xmlns:cx4="http://schemas.microsoft.com/office/drawing/2016/5/10/chartex" xmlns:cx5="http://schemas.microsoft.com/office/drawing/2016/5/11/chartex" xmlns:cx6="http://schemas.microsoft.com/office/drawing/2016/5/12/chartex" xmlns:cx7="http://schemas.microsoft.com/office/drawing/2016/5/13/chartex" xmlns:cx8="http://schemas.microsoft.com/office/drawing/2016/5/14/chartex" xmlns:mc="http://schemas.openxmlformats.org/markup-compatibility/2006" xmlns:aink="http://schemas.microsoft.com/office/drawing/2016/ink" xmlns:am3d="http://schemas.microsoft.com/office/drawing/2017/model3d" xmlns:o="urn:schemas-microsoft-com:office:office" xmlns:r="http://schemas.openxmlformats.org/officeDocument/2006/relationships" xmlns:m="http://schemas.openxmlformats.org/officeDocument/2006/math" xmlns:v="urn:schemas-microsoft-com:vml" xmlns:wp14="http://schemas.microsoft.com/office/word/2010/wordprocessingDrawing" xmlns:wp="http://schemas.openxmlformats.org/drawingml/2006/wordprocessingDrawing" xmlns:w10="urn:schemas-microsoft-com:office:word" xmlns:w="http://schemas.openxmlformats.org/wordprocessingml/2006/main" xmlns:w14="http://schemas.microsoft.com/office/word/2010/wordml" xmlns:w15="http://schemas.microsoft.com/office/word/2012/wordml" xmlns:w16cid="http://schemas.microsoft.com/office/word/2016/wordml/cid" xmlns:w16se="http://schemas.microsoft.com/office/word/2015/wordml/symex" xmlns:wpg="http://schemas.microsoft.com/office/word/2010/wordprocessingGroup" xmlns:wpi="http://schemas.microsoft.com/office/word/2010/wordprocessingInk" xmlns:wne="http://schemas.microsoft.com/office/word/2006/wordml" xmlns:wps="http://schemas.microsoft.com/office/word/2010/wordprocessingShape" mc:Ignorable="w14 w15 w16se w16cid wp14">
+<w:hdr xmlns:wpc="http://schemas.microsoft.com/office/word/2010/wordprocessingCanvas" xmlns:cx="http://schemas.microsoft.com/office/drawing/2014/chartex" xmlns:cx1="http://schemas.microsoft.com/office/drawing/2015/9/8/chartex" xmlns:cx2="http://schemas.microsoft.com/office/drawing/2015/10/21/chartex" xmlns:cx3="http://schemas.microsoft.com/office/drawing/2016/5/9/chartex" xmlns:cx4="http://schemas.microsoft.com/office/drawing/2016/5/10/chartex" xmlns:cx5="http://schemas.microsoft.com/office/drawing/2016/5/11/chartex" xmlns:cx6="http://schemas.microsoft.com/office/drawing/2016/5/12/chartex" xmlns:cx7="http://schemas.microsoft.com/office/drawing/2016/5/13/chartex" xmlns:cx8="http://schemas.microsoft.com/office/drawing/2016/5/14/chartex" xmlns:mc="http://schemas.openxmlformats.org/markup-compatibility/2006" xmlns:aink="http://schemas.microsoft.com/office/drawing/2016/ink" xmlns:am3d="http://schemas.microsoft.com/office/drawing/2017/model3d" xmlns:o="urn:schemas-microsoft-com:office:office" xmlns:r="http://schemas.openxmlformats.org/officeDocument/2006/relationships" xmlns:m="http://schemas.openxmlformats.org/officeDocument/2006/math" xmlns:v="urn:schemas-microsoft-com:vml" xmlns:wp14="http://schemas.microsoft.com/office/word/2010/wordprocessingDrawing" xmlns:wp="http://schemas.openxmlformats.org/drawingml/2006/wordprocessingDrawing" xmlns:w10="urn:schemas-microsoft-com:office:word" xmlns:w="http://schemas.openxmlformats.org/wordprocessingml/2006/main" xmlns:w14="http://schemas.microsoft.com/office/word/2010/wordml" xmlns:w15="http://schemas.microsoft.com/office/word/2012/wordml" xmlns:w16cex="http://schemas.microsoft.com/office/word/2018/wordml/cex" xmlns:w16cid="http://schemas.microsoft.com/office/word/2016/wordml/cid" xmlns:w16="http://schemas.microsoft.com/office/word/2018/wordml" xmlns:w16sdtdh="http://schemas.microsoft.com/office/word/2020/wordml/sdtdatahash" xmlns:w16se="http://schemas.microsoft.com/office/word/2015/wordml/symex" xmlns:wpg="http://schemas.microsoft.com/office/word/2010/wordprocessingGroup" xmlns:wpi="http://schemas.microsoft.com/office/word/2010/wordprocessingInk" xmlns:wne="http://schemas.microsoft.com/office/word/2006/wordml" xmlns:wps="http://schemas.microsoft.com/office/word/2010/wordprocessingShape" mc:Ignorable="w14 w15 w16se w16cid w16 w16cex w16sdtdh wp14">
   <w:p>
     <w:pPr>
       <w:pStyle w:val="En-tte"/>
@@ -1077,7 +2452,7 @@
         <w:noProof/>
       </w:rPr>
       <w:drawing>
-        <wp:anchor distT="0" distB="0" distL="114300" distR="114300" simplePos="0" relativeHeight="251658240" behindDoc="0" locked="0" layoutInCell="1" allowOverlap="1" wp14:anchorId="5A6675C7">
+        <wp:anchor distT="0" distB="0" distL="114300" distR="114300" simplePos="0" relativeHeight="251658240" behindDoc="0" locked="0" layoutInCell="1" allowOverlap="1" wp14:anchorId="4FB78C4D" wp14:editId="4F8E57B7">
           <wp:simplePos x="0" y="0"/>
           <wp:positionH relativeFrom="column">
             <wp:posOffset>4929505</wp:posOffset>
@@ -1161,7 +2536,7 @@
 </file>
 
 <file path=word/numbering.xml><?xml version="1.0" encoding="utf-8"?>
-<w:numbering xmlns:wpc="http://schemas.microsoft.com/office/word/2010/wordprocessingCanvas" xmlns:cx="http://schemas.microsoft.com/office/drawing/2014/chartex" xmlns:cx1="http://schemas.microsoft.com/office/drawing/2015/9/8/chartex" xmlns:cx2="http://schemas.microsoft.com/office/drawing/2015/10/21/chartex" xmlns:cx3="http://schemas.microsoft.com/office/drawing/2016/5/9/chartex" xmlns:cx4="http://schemas.microsoft.com/office/drawing/2016/5/10/chartex" xmlns:cx5="http://schemas.microsoft.com/office/drawing/2016/5/11/chartex" xmlns:cx6="http://schemas.microsoft.com/office/drawing/2016/5/12/chartex" xmlns:cx7="http://schemas.microsoft.com/office/drawing/2016/5/13/chartex" xmlns:cx8="http://schemas.microsoft.com/office/drawing/2016/5/14/chartex" xmlns:mc="http://schemas.openxmlformats.org/markup-compatibility/2006" xmlns:aink="http://schemas.microsoft.com/office/drawing/2016/ink" xmlns:am3d="http://schemas.microsoft.com/office/drawing/2017/model3d" xmlns:o="urn:schemas-microsoft-com:office:office" xmlns:r="http://schemas.openxmlformats.org/officeDocument/2006/relationships" xmlns:m="http://schemas.openxmlformats.org/officeDocument/2006/math" xmlns:v="urn:schemas-microsoft-com:vml" xmlns:wp14="http://schemas.microsoft.com/office/word/2010/wordprocessingDrawing" xmlns:wp="http://schemas.openxmlformats.org/drawingml/2006/wordprocessingDrawing" xmlns:w10="urn:schemas-microsoft-com:office:word" xmlns:w="http://schemas.openxmlformats.org/wordprocessingml/2006/main" xmlns:w14="http://schemas.microsoft.com/office/word/2010/wordml" xmlns:w15="http://schemas.microsoft.com/office/word/2012/wordml" xmlns:w16cid="http://schemas.microsoft.com/office/word/2016/wordml/cid" xmlns:w16se="http://schemas.microsoft.com/office/word/2015/wordml/symex" xmlns:wpg="http://schemas.microsoft.com/office/word/2010/wordprocessingGroup" xmlns:wpi="http://schemas.microsoft.com/office/word/2010/wordprocessingInk" xmlns:wne="http://schemas.microsoft.com/office/word/2006/wordml" xmlns:wps="http://schemas.microsoft.com/office/word/2010/wordprocessingShape" mc:Ignorable="w14 w15 w16se w16cid wp14">
+<w:numbering xmlns:wpc="http://schemas.microsoft.com/office/word/2010/wordprocessingCanvas" xmlns:cx="http://schemas.microsoft.com/office/drawing/2014/chartex" xmlns:cx1="http://schemas.microsoft.com/office/drawing/2015/9/8/chartex" xmlns:cx2="http://schemas.microsoft.com/office/drawing/2015/10/21/chartex" xmlns:cx3="http://schemas.microsoft.com/office/drawing/2016/5/9/chartex" xmlns:cx4="http://schemas.microsoft.com/office/drawing/2016/5/10/chartex" xmlns:cx5="http://schemas.microsoft.com/office/drawing/2016/5/11/chartex" xmlns:cx6="http://schemas.microsoft.com/office/drawing/2016/5/12/chartex" xmlns:cx7="http://schemas.microsoft.com/office/drawing/2016/5/13/chartex" xmlns:cx8="http://schemas.microsoft.com/office/drawing/2016/5/14/chartex" xmlns:mc="http://schemas.openxmlformats.org/markup-compatibility/2006" xmlns:aink="http://schemas.microsoft.com/office/drawing/2016/ink" xmlns:am3d="http://schemas.microsoft.com/office/drawing/2017/model3d" xmlns:o="urn:schemas-microsoft-com:office:office" xmlns:r="http://schemas.openxmlformats.org/officeDocument/2006/relationships" xmlns:m="http://schemas.openxmlformats.org/officeDocument/2006/math" xmlns:v="urn:schemas-microsoft-com:vml" xmlns:wp14="http://schemas.microsoft.com/office/word/2010/wordprocessingDrawing" xmlns:wp="http://schemas.openxmlformats.org/drawingml/2006/wordprocessingDrawing" xmlns:w10="urn:schemas-microsoft-com:office:word" xmlns:w="http://schemas.openxmlformats.org/wordprocessingml/2006/main" xmlns:w14="http://schemas.microsoft.com/office/word/2010/wordml" xmlns:w15="http://schemas.microsoft.com/office/word/2012/wordml" xmlns:w16cex="http://schemas.microsoft.com/office/word/2018/wordml/cex" xmlns:w16cid="http://schemas.microsoft.com/office/word/2016/wordml/cid" xmlns:w16="http://schemas.microsoft.com/office/word/2018/wordml" xmlns:w16sdtdh="http://schemas.microsoft.com/office/word/2020/wordml/sdtdatahash" xmlns:w16se="http://schemas.microsoft.com/office/word/2015/wordml/symex" xmlns:wpg="http://schemas.microsoft.com/office/word/2010/wordprocessingGroup" xmlns:wpi="http://schemas.microsoft.com/office/word/2010/wordprocessingInk" xmlns:wne="http://schemas.microsoft.com/office/word/2006/wordml" xmlns:wps="http://schemas.microsoft.com/office/word/2010/wordprocessingShape" mc:Ignorable="w14 w15 w16se w16cid w16 w16cex w16sdtdh wp14">
   <w:abstractNum w:abstractNumId="0" w15:restartNumberingAfterBreak="0">
     <w:nsid w:val="7DEF1A25"/>
     <w:multiLevelType w:val="hybridMultilevel"/>
@@ -1258,7 +2633,7 @@
 </file>
 
 <file path=word/styles.xml><?xml version="1.0" encoding="utf-8"?>
-<w:styles xmlns:mc="http://schemas.openxmlformats.org/markup-compatibility/2006" xmlns:r="http://schemas.openxmlformats.org/officeDocument/2006/relationships" xmlns:w="http://schemas.openxmlformats.org/wordprocessingml/2006/main" xmlns:w14="http://schemas.microsoft.com/office/word/2010/wordml" xmlns:w15="http://schemas.microsoft.com/office/word/2012/wordml" xmlns:w16cid="http://schemas.microsoft.com/office/word/2016/wordml/cid" xmlns:w16se="http://schemas.microsoft.com/office/word/2015/wordml/symex" mc:Ignorable="w14 w15 w16se w16cid">
+<w:styles xmlns:mc="http://schemas.openxmlformats.org/markup-compatibility/2006" xmlns:r="http://schemas.openxmlformats.org/officeDocument/2006/relationships" xmlns:w="http://schemas.openxmlformats.org/wordprocessingml/2006/main" xmlns:w14="http://schemas.microsoft.com/office/word/2010/wordml" xmlns:w15="http://schemas.microsoft.com/office/word/2012/wordml" xmlns:w16cex="http://schemas.microsoft.com/office/word/2018/wordml/cex" xmlns:w16cid="http://schemas.microsoft.com/office/word/2016/wordml/cid" xmlns:w16="http://schemas.microsoft.com/office/word/2018/wordml" xmlns:w16sdtdh="http://schemas.microsoft.com/office/word/2020/wordml/sdtdatahash" xmlns:w16se="http://schemas.microsoft.com/office/word/2015/wordml/symex" mc:Ignorable="w14 w15 w16se w16cid w16 w16cex w16sdtdh">
   <w:docDefaults>
     <w:rPrDefault>
       <w:rPr>
@@ -1858,6 +3233,25 @@
       <w:ind w:left="220"/>
     </w:pPr>
   </w:style>
+  <w:style w:type="table" w:styleId="Grilledutableau">
+    <w:name w:val="Table Grid"/>
+    <w:basedOn w:val="TableauNormal"/>
+    <w:uiPriority w:val="39"/>
+    <w:rsid w:val="005A14D9"/>
+    <w:pPr>
+      <w:spacing w:after="0" w:line="240" w:lineRule="auto"/>
+    </w:pPr>
+    <w:tblPr>
+      <w:tblBorders>
+        <w:top w:val="single" w:sz="4" w:space="0" w:color="auto"/>
+        <w:left w:val="single" w:sz="4" w:space="0" w:color="auto"/>
+        <w:bottom w:val="single" w:sz="4" w:space="0" w:color="auto"/>
+        <w:right w:val="single" w:sz="4" w:space="0" w:color="auto"/>
+        <w:insideH w:val="single" w:sz="4" w:space="0" w:color="auto"/>
+        <w:insideV w:val="single" w:sz="4" w:space="0" w:color="auto"/>
+      </w:tblBorders>
+    </w:tblPr>
+  </w:style>
 </w:styles>
 </file>
 

</xml_diff>

<commit_message>
Ajout de ma partie sur l'algo GLPK
</commit_message>
<xml_diff>
--- a/Rapport_Projet_Opti.docx
+++ b/Rapport_Projet_Opti.docx
@@ -866,6 +866,200 @@
         </w:rPr>
         <w:t>Equation :</w:t>
       </w:r>
+      <w:r>
+        <w:rPr>
+          <w:sz w:val="24"/>
+          <w:szCs w:val="24"/>
+        </w:rPr>
+        <w:tab/>
+      </w:r>
+      <m:oMath>
+        <m:r>
+          <m:rPr>
+            <m:sty m:val="p"/>
+          </m:rPr>
+          <w:rPr>
+            <w:rFonts w:ascii="Cambria Math" w:hAnsi="Cambria Math"/>
+            <w:sz w:val="24"/>
+            <w:szCs w:val="24"/>
+          </w:rPr>
+          <m:t xml:space="preserve">z </m:t>
+        </m:r>
+        <m:r>
+          <w:rPr>
+            <w:rFonts w:ascii="Cambria Math" w:eastAsia="Cambria Math" w:hAnsi="Cambria Math" w:cs="Cambria Math"/>
+            <w:sz w:val="24"/>
+            <w:szCs w:val="24"/>
+          </w:rPr>
+          <m:t>=</m:t>
+        </m:r>
+        <m:nary>
+          <m:naryPr>
+            <m:chr m:val="∑"/>
+            <m:grow m:val="1"/>
+            <m:ctrlPr>
+              <w:rPr>
+                <w:rFonts w:ascii="Cambria Math" w:hAnsi="Cambria Math"/>
+                <w:sz w:val="24"/>
+                <w:szCs w:val="24"/>
+              </w:rPr>
+            </m:ctrlPr>
+          </m:naryPr>
+          <m:sub>
+            <m:r>
+              <w:rPr>
+                <w:rFonts w:ascii="Cambria Math" w:eastAsia="Cambria Math" w:hAnsi="Cambria Math" w:cs="Cambria Math"/>
+                <w:sz w:val="24"/>
+                <w:szCs w:val="24"/>
+              </w:rPr>
+              <m:t>i</m:t>
+            </m:r>
+            <m:r>
+              <w:rPr>
+                <w:rFonts w:ascii="Cambria Math" w:eastAsia="Cambria Math" w:hAnsi="Cambria Math" w:cs="Cambria Math"/>
+                <w:sz w:val="24"/>
+                <w:szCs w:val="24"/>
+              </w:rPr>
+              <m:t>=0</m:t>
+            </m:r>
+          </m:sub>
+          <m:sup>
+            <m:r>
+              <w:rPr>
+                <w:rFonts w:ascii="Cambria Math" w:eastAsia="Cambria Math" w:hAnsi="Cambria Math" w:cs="Cambria Math"/>
+                <w:sz w:val="24"/>
+                <w:szCs w:val="24"/>
+              </w:rPr>
+              <m:t>n</m:t>
+            </m:r>
+          </m:sup>
+          <m:e>
+            <m:r>
+              <m:rPr>
+                <m:sty m:val="p"/>
+              </m:rPr>
+              <w:rPr>
+                <w:rFonts w:ascii="Cambria Math" w:hAnsi="Cambria Math"/>
+                <w:sz w:val="24"/>
+                <w:szCs w:val="24"/>
+              </w:rPr>
+              <m:t>pi*ci</m:t>
+            </m:r>
+          </m:e>
+        </m:nary>
+      </m:oMath>
+    </w:p>
+    <w:p>
+      <w:pPr>
+        <w:rPr>
+          <w:sz w:val="24"/>
+          <w:szCs w:val="24"/>
+        </w:rPr>
+      </w:pPr>
+      <w:r>
+        <w:rPr>
+          <w:sz w:val="24"/>
+          <w:szCs w:val="24"/>
+        </w:rPr>
+        <w:t>z : score du groupe à maximiser.</w:t>
+      </w:r>
+    </w:p>
+    <w:p>
+      <w:pPr>
+        <w:rPr>
+          <w:rFonts w:cs="Cambria Math"/>
+          <w:sz w:val="24"/>
+          <w:szCs w:val="24"/>
+        </w:rPr>
+      </w:pPr>
+      <w:r>
+        <w:rPr>
+          <w:sz w:val="24"/>
+          <w:szCs w:val="24"/>
+        </w:rPr>
+        <w:t xml:space="preserve">i : représente un convive, i </w:t>
+      </w:r>
+      <w:r>
+        <w:rPr>
+          <w:rFonts w:ascii="Cambria Math" w:hAnsi="Cambria Math" w:cs="Cambria Math"/>
+          <w:sz w:val="24"/>
+          <w:szCs w:val="24"/>
+        </w:rPr>
+        <w:t>∈</w:t>
+      </w:r>
+      <w:r>
+        <w:rPr>
+          <w:rFonts w:cs="Cambria Math"/>
+          <w:sz w:val="24"/>
+          <w:szCs w:val="24"/>
+        </w:rPr>
+        <w:t xml:space="preserve"> [0,1,2,...,n]</w:t>
+      </w:r>
+    </w:p>
+    <w:p>
+      <w:pPr>
+        <w:rPr>
+          <w:rFonts w:cs="Cambria Math"/>
+          <w:sz w:val="24"/>
+          <w:szCs w:val="24"/>
+        </w:rPr>
+      </w:pPr>
+      <w:r>
+        <w:rPr>
+          <w:rFonts w:cs="Cambria Math"/>
+          <w:sz w:val="24"/>
+          <w:szCs w:val="24"/>
+        </w:rPr>
+        <w:t xml:space="preserve">pi : représente si un convive est présent ou non, pi </w:t>
+      </w:r>
+      <w:r>
+        <w:rPr>
+          <w:rFonts w:ascii="Cambria Math" w:hAnsi="Cambria Math" w:cs="Cambria Math"/>
+          <w:sz w:val="24"/>
+          <w:szCs w:val="24"/>
+        </w:rPr>
+        <w:t>∈</w:t>
+      </w:r>
+      <w:r>
+        <w:rPr>
+          <w:rFonts w:cs="Cambria Math"/>
+          <w:sz w:val="24"/>
+          <w:szCs w:val="24"/>
+        </w:rPr>
+        <w:t xml:space="preserve"> [0,1]</w:t>
+      </w:r>
+    </w:p>
+    <w:p>
+      <w:pPr>
+        <w:rPr>
+          <w:sz w:val="24"/>
+          <w:szCs w:val="24"/>
+        </w:rPr>
+      </w:pPr>
+      <w:r>
+        <w:rPr>
+          <w:rFonts w:cs="Cambria Math"/>
+          <w:sz w:val="24"/>
+          <w:szCs w:val="24"/>
+        </w:rPr>
+        <w:t xml:space="preserve">ci : représente l’intérêt d’un convive, ci </w:t>
+      </w:r>
+      <w:r>
+        <w:rPr>
+          <w:rFonts w:ascii="Cambria Math" w:hAnsi="Cambria Math" w:cs="Cambria Math"/>
+          <w:sz w:val="24"/>
+          <w:szCs w:val="24"/>
+        </w:rPr>
+        <w:t>∈</w:t>
+      </w:r>
+      <w:r>
+        <w:rPr>
+          <w:rFonts w:cs="Cambria Math"/>
+          <w:sz w:val="24"/>
+          <w:szCs w:val="24"/>
+        </w:rPr>
+        <w:t xml:space="preserve"> N</w:t>
+      </w:r>
     </w:p>
     <w:p>
       <w:pPr>
@@ -881,20 +1075,131 @@
         </w:rPr>
         <w:t>Les contraintes :</w:t>
       </w:r>
-    </w:p>
-    <w:p>
-      <w:pPr>
-        <w:rPr>
-          <w:sz w:val="24"/>
-          <w:szCs w:val="24"/>
-        </w:rPr>
-      </w:pPr>
-      <w:r>
-        <w:rPr>
-          <w:sz w:val="24"/>
-          <w:szCs w:val="24"/>
-        </w:rPr>
-        <w:t>Chaque convive est une contrainte car elle restreint la possibilité de faire un groupe. Nous avons donc 300 contraintes dans ce modèle linéaire.</w:t>
+      <w:r>
+        <w:rPr>
+          <w:sz w:val="24"/>
+          <w:szCs w:val="24"/>
+        </w:rPr>
+        <w:t xml:space="preserve"> Pour chaque convive i et j, si i et j ne se connaissent pas, on ne veut pas que i et j soient tous les deux présents. On peut représenter mathématiquement cette contrainte par : pi + pj &lt;= 1 </w:t>
+      </w:r>
+    </w:p>
+    <w:p>
+      <w:pPr>
+        <w:rPr>
+          <w:sz w:val="24"/>
+          <w:szCs w:val="24"/>
+        </w:rPr>
+      </w:pPr>
+      <w:r>
+        <w:rPr>
+          <w:sz w:val="24"/>
+          <w:szCs w:val="24"/>
+        </w:rPr>
+        <w:t>Comme un convive i ne connaitra généralement pas plusieurs autres convives, on peut rassembler les close : pi + pj &lt;= 1 ; pi + pk &lt;=1 ; pi + pl &lt;= 1 … en :</w:t>
+      </w:r>
+    </w:p>
+    <w:p>
+      <w:pPr>
+        <w:rPr>
+          <w:sz w:val="24"/>
+          <w:szCs w:val="24"/>
+          <w:lang w:val="en-US"/>
+        </w:rPr>
+      </w:pPr>
+      <w:r>
+        <w:rPr>
+          <w:sz w:val="24"/>
+          <w:szCs w:val="24"/>
+          <w:lang w:val="en-US"/>
+        </w:rPr>
+        <w:t>X*pi + pj + pk + pl … &lt;= X</w:t>
+      </w:r>
+    </w:p>
+    <w:p>
+      <w:pPr>
+        <w:rPr>
+          <w:sz w:val="24"/>
+          <w:szCs w:val="24"/>
+        </w:rPr>
+      </w:pPr>
+      <w:r>
+        <w:rPr>
+          <w:sz w:val="24"/>
+          <w:szCs w:val="24"/>
+        </w:rPr>
+        <w:t>X representant le no</w:t>
+      </w:r>
+      <w:r>
+        <w:rPr>
+          <w:sz w:val="24"/>
+          <w:szCs w:val="24"/>
+        </w:rPr>
+        <w:t>mbre de convives que i ne connait pas.</w:t>
+      </w:r>
+    </w:p>
+    <w:p>
+      <w:pPr>
+        <w:rPr>
+          <w:sz w:val="24"/>
+          <w:szCs w:val="24"/>
+        </w:rPr>
+      </w:pPr>
+    </w:p>
+    <w:p>
+      <w:pPr>
+        <w:rPr>
+          <w:sz w:val="24"/>
+          <w:szCs w:val="24"/>
+        </w:rPr>
+      </w:pPr>
+      <w:r>
+        <w:rPr>
+          <w:sz w:val="24"/>
+          <w:szCs w:val="24"/>
+        </w:rPr>
+        <w:t xml:space="preserve">Chaque convive est une contrainte car elle restreint la possibilité de faire un groupe. </w:t>
+      </w:r>
+      <w:r>
+        <w:rPr>
+          <w:sz w:val="24"/>
+          <w:szCs w:val="24"/>
+        </w:rPr>
+        <w:t>Pour un problème avec 300 convives par exemple, n</w:t>
+      </w:r>
+      <w:r>
+        <w:rPr>
+          <w:sz w:val="24"/>
+          <w:szCs w:val="24"/>
+        </w:rPr>
+        <w:t>ous a</w:t>
+      </w:r>
+      <w:r>
+        <w:rPr>
+          <w:sz w:val="24"/>
+          <w:szCs w:val="24"/>
+        </w:rPr>
+        <w:t>urons</w:t>
+      </w:r>
+      <w:r>
+        <w:rPr>
+          <w:sz w:val="24"/>
+          <w:szCs w:val="24"/>
+        </w:rPr>
+        <w:t xml:space="preserve"> donc 300 contraintes dans </w:t>
+      </w:r>
+      <w:r>
+        <w:rPr>
+          <w:sz w:val="24"/>
+          <w:szCs w:val="24"/>
+        </w:rPr>
+        <w:t>son</w:t>
+      </w:r>
+      <w:r>
+        <w:rPr>
+          <w:sz w:val="24"/>
+          <w:szCs w:val="24"/>
+        </w:rPr>
+        <w:t xml:space="preserve"> modèle linéaire.</w:t>
       </w:r>
     </w:p>
     <w:p>
@@ -904,6 +1209,136 @@
           <w:szCs w:val="28"/>
         </w:rPr>
       </w:pPr>
+    </w:p>
+    <w:p>
+      <w:pPr>
+        <w:rPr>
+          <w:sz w:val="28"/>
+          <w:szCs w:val="28"/>
+        </w:rPr>
+      </w:pPr>
+    </w:p>
+    <w:p>
+      <w:pPr>
+        <w:rPr>
+          <w:sz w:val="28"/>
+          <w:szCs w:val="28"/>
+        </w:rPr>
+      </w:pPr>
+    </w:p>
+    <w:p>
+      <w:pPr>
+        <w:rPr>
+          <w:sz w:val="28"/>
+          <w:szCs w:val="28"/>
+        </w:rPr>
+      </w:pPr>
+    </w:p>
+    <w:p>
+      <w:pPr>
+        <w:rPr>
+          <w:sz w:val="28"/>
+          <w:szCs w:val="28"/>
+        </w:rPr>
+      </w:pPr>
+    </w:p>
+    <w:p>
+      <w:pPr>
+        <w:rPr>
+          <w:sz w:val="28"/>
+          <w:szCs w:val="28"/>
+        </w:rPr>
+      </w:pPr>
+    </w:p>
+    <w:p>
+      <w:pPr>
+        <w:rPr>
+          <w:sz w:val="28"/>
+          <w:szCs w:val="28"/>
+        </w:rPr>
+      </w:pPr>
+    </w:p>
+    <w:p>
+      <w:pPr>
+        <w:rPr>
+          <w:sz w:val="28"/>
+          <w:szCs w:val="28"/>
+        </w:rPr>
+      </w:pPr>
+    </w:p>
+    <w:p>
+      <w:pPr>
+        <w:rPr>
+          <w:sz w:val="28"/>
+          <w:szCs w:val="28"/>
+        </w:rPr>
+      </w:pPr>
+    </w:p>
+    <w:p>
+      <w:pPr>
+        <w:pStyle w:val="Titre2"/>
+        <w:rPr>
+          <w:sz w:val="32"/>
+          <w:szCs w:val="32"/>
+        </w:rPr>
+      </w:pPr>
+      <w:r>
+        <w:rPr>
+          <w:sz w:val="32"/>
+          <w:szCs w:val="32"/>
+        </w:rPr>
+        <w:lastRenderedPageBreak/>
+        <w:t>Fonctionnement de l’algorithme de conversion</w:t>
+      </w:r>
+    </w:p>
+    <w:p/>
+    <w:p>
+      <w:r>
+        <w:t>Le but de l’algorithme de conversion est de convertir un fichier .txt donnés</w:t>
+      </w:r>
+      <w:r>
+        <w:t xml:space="preserve"> selon le format imposés par le sujet en un fichier représentant le modèle linéaire définit précédemment pour le solveur GLPK.</w:t>
+      </w:r>
+    </w:p>
+    <w:p>
+      <w:r>
+        <w:t>Tout d’abord le programme, ouvre le fichier texte qui contient la liste des convives et leurs relations, il met dans une liste le nombre de convives ainsi que le nombre de relations</w:t>
+      </w:r>
+      <w:r>
+        <w:t xml:space="preserve"> (1</w:t>
+      </w:r>
+      <w:r>
+        <w:rPr>
+          <w:vertAlign w:val="superscript"/>
+        </w:rPr>
+        <w:t>ère</w:t>
+      </w:r>
+      <w:r>
+        <w:t xml:space="preserve"> ligne du programme)</w:t>
+      </w:r>
+      <w:r>
+        <w:t>.</w:t>
+      </w:r>
+    </w:p>
+    <w:p>
+      <w:r>
+        <w:t>La seconde étape du programme écrit la ligne de maximisation du fichier glpk, il en profite aussi pour construire une liste contenant la liste des valeurs binaires associées aux convives ainsi que la liste des convives qui sont des objets.</w:t>
+      </w:r>
+    </w:p>
+    <w:p>
+      <w:r>
+        <w:t>Ensuite, pour chaque convive, le programme va initialiser la liste des convives inconnus à chaque convive. Par défaut, pour un convive i, cette liste est initialisée avec tous les convives exceptées i. Nous allons dans la suite du programme retirer les connaissances des convives dans cette liste.</w:t>
+      </w:r>
+    </w:p>
+    <w:p>
+      <w:r>
+        <w:t>Le programme lit ensuite les lignes représentant deux convives se connaissant. Quand il lit une ligne, il va chercher les deux convives correspondant dans la liste des convives et supprime sa connaissance respective de leurs listes des convives qu’ils ne connaissent pas.</w:t>
+      </w:r>
+    </w:p>
+    <w:p>
+      <w:r>
+        <w:t>Une fois que toutes les lignes sont lus, le programme écrit les contraintes du fichier glpk. Pour chaque convive de la liste des convives, ce dernier écrit une ligne de contrainte basé sur les convives qu’il ne connait pas (expliquer dans le modèle linéaire).</w:t>
+      </w:r>
     </w:p>
     <w:p>
       <w:pPr>
@@ -1080,6 +1515,7 @@
         <w:rPr>
           <w:noProof/>
         </w:rPr>
+        <w:lastRenderedPageBreak/>
         <w:drawing>
           <wp:inline distT="0" distB="0" distL="0" distR="0" wp14:anchorId="3E01A5D3" wp14:editId="397368FB">
             <wp:extent cx="4815840" cy="1972096"/>
@@ -1290,6 +1726,15 @@
                 <w:szCs w:val="24"/>
               </w:rPr>
             </w:pPr>
+            <w:r>
+              <w:rPr>
+                <w:rFonts w:asciiTheme="majorHAnsi" w:eastAsiaTheme="majorEastAsia" w:hAnsiTheme="majorHAnsi" w:cstheme="majorBidi"/>
+                <w:color w:val="BF8F00" w:themeColor="accent1" w:themeShade="BF"/>
+                <w:sz w:val="24"/>
+                <w:szCs w:val="24"/>
+              </w:rPr>
+              <w:t>275.7</w:t>
+            </w:r>
           </w:p>
         </w:tc>
         <w:tc>
@@ -1465,6 +1910,9 @@
                 <w:szCs w:val="24"/>
               </w:rPr>
             </w:pPr>
+            <w:r>
+              <w:t>787.6</w:t>
+            </w:r>
           </w:p>
         </w:tc>
         <w:tc>
@@ -1480,6 +1928,9 @@
                 <w:szCs w:val="24"/>
               </w:rPr>
             </w:pPr>
+            <w:r>
+              <w:t>65.1</w:t>
+            </w:r>
           </w:p>
         </w:tc>
       </w:tr>
@@ -1539,6 +1990,9 @@
                 <w:szCs w:val="24"/>
               </w:rPr>
             </w:pPr>
+            <w:r>
+              <w:t>569.3</w:t>
+            </w:r>
           </w:p>
         </w:tc>
         <w:tc>
@@ -1554,6 +2008,9 @@
                 <w:szCs w:val="24"/>
               </w:rPr>
             </w:pPr>
+            <w:r>
+              <w:t>51.8</w:t>
+            </w:r>
           </w:p>
         </w:tc>
       </w:tr>
@@ -1613,6 +2070,9 @@
                 <w:szCs w:val="24"/>
               </w:rPr>
             </w:pPr>
+            <w:r>
+              <w:t>499.9</w:t>
+            </w:r>
           </w:p>
         </w:tc>
         <w:tc>
@@ -1628,6 +2088,9 @@
                 <w:szCs w:val="24"/>
               </w:rPr>
             </w:pPr>
+            <w:r>
+              <w:t>48.8</w:t>
+            </w:r>
           </w:p>
         </w:tc>
       </w:tr>
@@ -1755,6 +2218,9 @@
                 <w:szCs w:val="24"/>
               </w:rPr>
             </w:pPr>
+            <w:r>
+              <w:t>81</w:t>
+            </w:r>
           </w:p>
         </w:tc>
         <w:tc>
@@ -1770,6 +2236,9 @@
                 <w:szCs w:val="24"/>
               </w:rPr>
             </w:pPr>
+            <w:r>
+              <w:t>475.2</w:t>
+            </w:r>
           </w:p>
         </w:tc>
         <w:tc>
@@ -1785,6 +2254,9 @@
                 <w:szCs w:val="24"/>
               </w:rPr>
             </w:pPr>
+            <w:r>
+              <w:t>46.8</w:t>
+            </w:r>
           </w:p>
         </w:tc>
       </w:tr>
@@ -1820,6 +2292,9 @@
                 <w:szCs w:val="24"/>
               </w:rPr>
             </w:pPr>
+            <w:r>
+              <w:t>85</w:t>
+            </w:r>
           </w:p>
         </w:tc>
         <w:tc>
@@ -1835,6 +2310,9 @@
                 <w:szCs w:val="24"/>
               </w:rPr>
             </w:pPr>
+            <w:r>
+              <w:t>767.4</w:t>
+            </w:r>
           </w:p>
         </w:tc>
         <w:tc>
@@ -1850,6 +2328,9 @@
                 <w:szCs w:val="24"/>
               </w:rPr>
             </w:pPr>
+            <w:r>
+              <w:t>60.2</w:t>
+            </w:r>
           </w:p>
         </w:tc>
       </w:tr>
@@ -1885,6 +2366,9 @@
                 <w:szCs w:val="24"/>
               </w:rPr>
             </w:pPr>
+            <w:r>
+              <w:t>77</w:t>
+            </w:r>
           </w:p>
         </w:tc>
         <w:tc>
@@ -1900,6 +2384,9 @@
                 <w:szCs w:val="24"/>
               </w:rPr>
             </w:pPr>
+            <w:r>
+              <w:t>613.6</w:t>
+            </w:r>
           </w:p>
         </w:tc>
         <w:tc>
@@ -1915,6 +2402,9 @@
                 <w:szCs w:val="24"/>
               </w:rPr>
             </w:pPr>
+            <w:r>
+              <w:t>56.7</w:t>
+            </w:r>
           </w:p>
         </w:tc>
       </w:tr>
@@ -1950,6 +2440,9 @@
                 <w:szCs w:val="24"/>
               </w:rPr>
             </w:pPr>
+            <w:r>
+              <w:t>91</w:t>
+            </w:r>
           </w:p>
         </w:tc>
         <w:tc>
@@ -1965,6 +2458,9 @@
                 <w:szCs w:val="24"/>
               </w:rPr>
             </w:pPr>
+            <w:r>
+              <w:t>516.2</w:t>
+            </w:r>
           </w:p>
         </w:tc>
         <w:tc>
@@ -1980,6 +2476,9 @@
                 <w:szCs w:val="24"/>
               </w:rPr>
             </w:pPr>
+            <w:r>
+              <w:t>45.6</w:t>
+            </w:r>
           </w:p>
         </w:tc>
       </w:tr>
@@ -2168,43 +2667,7 @@
           <w:sz w:val="24"/>
           <w:szCs w:val="24"/>
         </w:rPr>
-        <w:t xml:space="preserve">au dernière nouvelle après </w:t>
-      </w:r>
-      <w:proofErr w:type="spellStart"/>
-      <w:r>
-        <w:rPr>
-          <w:color w:val="FF0000"/>
-          <w:sz w:val="24"/>
-          <w:szCs w:val="24"/>
-        </w:rPr>
-        <w:t>ca</w:t>
-      </w:r>
-      <w:proofErr w:type="spellEnd"/>
-      <w:r>
-        <w:rPr>
-          <w:color w:val="FF0000"/>
-          <w:sz w:val="24"/>
-          <w:szCs w:val="24"/>
-        </w:rPr>
-        <w:t xml:space="preserve"> a peut </w:t>
-      </w:r>
-      <w:proofErr w:type="spellStart"/>
-      <w:r>
-        <w:rPr>
-          <w:color w:val="FF0000"/>
-          <w:sz w:val="24"/>
-          <w:szCs w:val="24"/>
-        </w:rPr>
-        <w:t>ètres</w:t>
-      </w:r>
-      <w:proofErr w:type="spellEnd"/>
-      <w:r>
-        <w:rPr>
-          <w:color w:val="FF0000"/>
-          <w:sz w:val="24"/>
-          <w:szCs w:val="24"/>
-        </w:rPr>
-        <w:t xml:space="preserve"> changer</w:t>
+        <w:t>au dernière nouvelle après ca a peut ètres changer</w:t>
       </w:r>
       <w:r>
         <w:rPr>
@@ -3252,6 +3715,21 @@
       </w:tblBorders>
     </w:tblPr>
   </w:style>
+  <w:style w:type="character" w:styleId="Textedelespacerserv">
+    <w:name w:val="Placeholder Text"/>
+    <w:basedOn w:val="Policepardfaut"/>
+    <w:uiPriority w:val="99"/>
+    <w:semiHidden/>
+    <w:rsid w:val="00816DD0"/>
+    <w:rPr>
+      <w:color w:val="808080"/>
+    </w:rPr>
+  </w:style>
+  <w:style w:type="character" w:customStyle="1" w:styleId="mi">
+    <w:name w:val="mi"/>
+    <w:basedOn w:val="Policepardfaut"/>
+    <w:rsid w:val="00F7124E"/>
+  </w:style>
 </w:styles>
 </file>
 

</xml_diff>